<commit_message>
Proofread and edit. Added Akshay to roles.
</commit_message>
<xml_diff>
--- a/Feasibility Study/Quality Plan.docx
+++ b/Feasibility Study/Quality Plan.docx
@@ -1,6 +1,6 @@
 
 <file path=word/document.xml><?xml version="1.0" encoding="utf-8"?>
-<w:document xmlns:wpc="http://schemas.microsoft.com/office/word/2010/wordprocessingCanvas" xmlns:cx="http://schemas.microsoft.com/office/drawing/2014/chartex" xmlns:cx1="http://schemas.microsoft.com/office/drawing/2015/9/8/chartex" xmlns:cx2="http://schemas.microsoft.com/office/drawing/2015/10/21/chartex" xmlns:cx3="http://schemas.microsoft.com/office/drawing/2016/5/9/chartex" xmlns:cx4="http://schemas.microsoft.com/office/drawing/2016/5/10/chartex" xmlns:cx5="http://schemas.microsoft.com/office/drawing/2016/5/11/chartex" xmlns:mc="http://schemas.openxmlformats.org/markup-compatibility/2006" xmlns:o="urn:schemas-microsoft-com:office:office" xmlns:r="http://schemas.openxmlformats.org/officeDocument/2006/relationships" xmlns:m="http://schemas.openxmlformats.org/officeDocument/2006/math" xmlns:v="urn:schemas-microsoft-com:vml" xmlns:wp14="http://schemas.microsoft.com/office/word/2010/wordprocessingDrawing" xmlns:wp="http://schemas.openxmlformats.org/drawingml/2006/wordprocessingDrawing" xmlns:w10="urn:schemas-microsoft-com:office:word" xmlns:w="http://schemas.openxmlformats.org/wordprocessingml/2006/main" xmlns:w14="http://schemas.microsoft.com/office/word/2010/wordml" xmlns:w15="http://schemas.microsoft.com/office/word/2012/wordml" xmlns:w16se="http://schemas.microsoft.com/office/word/2015/wordml/symex" xmlns:wpg="http://schemas.microsoft.com/office/word/2010/wordprocessingGroup" xmlns:wpi="http://schemas.microsoft.com/office/word/2010/wordprocessingInk" xmlns:wne="http://schemas.microsoft.com/office/word/2006/wordml" xmlns:wps="http://schemas.microsoft.com/office/word/2010/wordprocessingShape" mc:Ignorable="w14 w15 w16se wp14">
+<w:document xmlns:wpc="http://schemas.microsoft.com/office/word/2010/wordprocessingCanvas" xmlns:cx="http://schemas.microsoft.com/office/drawing/2014/chartex" xmlns:cx1="http://schemas.microsoft.com/office/drawing/2015/9/8/chartex" xmlns:cx2="http://schemas.microsoft.com/office/drawing/2015/10/21/chartex" xmlns:cx3="http://schemas.microsoft.com/office/drawing/2016/5/9/chartex" xmlns:cx4="http://schemas.microsoft.com/office/drawing/2016/5/10/chartex" xmlns:cx5="http://schemas.microsoft.com/office/drawing/2016/5/11/chartex" xmlns:cx6="http://schemas.microsoft.com/office/drawing/2016/5/12/chartex" xmlns:cx7="http://schemas.microsoft.com/office/drawing/2016/5/13/chartex" xmlns:cx8="http://schemas.microsoft.com/office/drawing/2016/5/14/chartex" xmlns:mc="http://schemas.openxmlformats.org/markup-compatibility/2006" xmlns:aink="http://schemas.microsoft.com/office/drawing/2016/ink" xmlns:am3d="http://schemas.microsoft.com/office/drawing/2017/model3d" xmlns:o="urn:schemas-microsoft-com:office:office" xmlns:r="http://schemas.openxmlformats.org/officeDocument/2006/relationships" xmlns:m="http://schemas.openxmlformats.org/officeDocument/2006/math" xmlns:v="urn:schemas-microsoft-com:vml" xmlns:wp14="http://schemas.microsoft.com/office/word/2010/wordprocessingDrawing" xmlns:wp="http://schemas.openxmlformats.org/drawingml/2006/wordprocessingDrawing" xmlns:w10="urn:schemas-microsoft-com:office:word" xmlns:w="http://schemas.openxmlformats.org/wordprocessingml/2006/main" xmlns:w14="http://schemas.microsoft.com/office/word/2010/wordml" xmlns:w15="http://schemas.microsoft.com/office/word/2012/wordml" xmlns:w16cid="http://schemas.microsoft.com/office/word/2016/wordml/cid" xmlns:w16se="http://schemas.microsoft.com/office/word/2015/wordml/symex" xmlns:wpg="http://schemas.microsoft.com/office/word/2010/wordprocessingGroup" xmlns:wpi="http://schemas.microsoft.com/office/word/2010/wordprocessingInk" xmlns:wne="http://schemas.microsoft.com/office/word/2006/wordml" xmlns:wps="http://schemas.microsoft.com/office/word/2010/wordprocessingShape" mc:Ignorable="w14 w15 w16se w16cid wp14">
   <w:body>
     <w:tbl>
       <w:tblPr>
@@ -20,17 +20,17 @@
         <w:tblDescription w:val=""/>
       </w:tblPr>
       <w:tblGrid>
-        <w:gridCol w:w="962"/>
-        <w:gridCol w:w="1011"/>
-        <w:gridCol w:w="1130"/>
-        <w:gridCol w:w="2500"/>
-        <w:gridCol w:w="2499"/>
-        <w:gridCol w:w="904"/>
+        <w:gridCol w:w="945"/>
+        <w:gridCol w:w="987"/>
+        <w:gridCol w:w="1146"/>
+        <w:gridCol w:w="2942"/>
+        <w:gridCol w:w="2089"/>
+        <w:gridCol w:w="897"/>
       </w:tblGrid>
       <w:tr>
         <w:tc>
           <w:tcPr>
-            <w:tcW w:w="1305" w:type="dxa"/>
+            <w:tcW w:w="945" w:type="dxa"/>
             <w:tcBorders>
               <w:top w:val="single" w:sz="8" w:space="0" w:color="A3A3A3"/>
               <w:left w:val="single" w:sz="8" w:space="0" w:color="A3A3A3"/>
@@ -67,7 +67,7 @@
         </w:tc>
         <w:tc>
           <w:tcPr>
-            <w:tcW w:w="1470" w:type="dxa"/>
+            <w:tcW w:w="987" w:type="dxa"/>
             <w:tcBorders>
               <w:top w:val="single" w:sz="8" w:space="0" w:color="A3A3A3"/>
               <w:left w:val="single" w:sz="8" w:space="0" w:color="A3A3A3"/>
@@ -104,7 +104,7 @@
         </w:tc>
         <w:tc>
           <w:tcPr>
-            <w:tcW w:w="1606" w:type="dxa"/>
+            <w:tcW w:w="1146" w:type="dxa"/>
             <w:tcBorders>
               <w:top w:val="single" w:sz="8" w:space="0" w:color="A3A3A3"/>
               <w:left w:val="single" w:sz="8" w:space="0" w:color="A3A3A3"/>
@@ -141,7 +141,7 @@
         </w:tc>
         <w:tc>
           <w:tcPr>
-            <w:tcW w:w="4176" w:type="dxa"/>
+            <w:tcW w:w="2942" w:type="dxa"/>
             <w:tcBorders>
               <w:top w:val="single" w:sz="8" w:space="0" w:color="A3A3A3"/>
               <w:left w:val="single" w:sz="8" w:space="0" w:color="A3A3A3"/>
@@ -178,7 +178,7 @@
         </w:tc>
         <w:tc>
           <w:tcPr>
-            <w:tcW w:w="4350" w:type="dxa"/>
+            <w:tcW w:w="2089" w:type="dxa"/>
             <w:tcBorders>
               <w:top w:val="single" w:sz="8" w:space="0" w:color="A3A3A3"/>
               <w:left w:val="single" w:sz="8" w:space="0" w:color="A3A3A3"/>
@@ -215,7 +215,7 @@
         </w:tc>
         <w:tc>
           <w:tcPr>
-            <w:tcW w:w="1032" w:type="dxa"/>
+            <w:tcW w:w="897" w:type="dxa"/>
             <w:tcBorders>
               <w:top w:val="single" w:sz="8" w:space="0" w:color="A3A3A3"/>
               <w:left w:val="single" w:sz="8" w:space="0" w:color="A3A3A3"/>
@@ -254,7 +254,7 @@
       <w:tr>
         <w:tc>
           <w:tcPr>
-            <w:tcW w:w="1305" w:type="dxa"/>
+            <w:tcW w:w="945" w:type="dxa"/>
             <w:tcBorders>
               <w:top w:val="single" w:sz="8" w:space="0" w:color="A3A3A3"/>
               <w:left w:val="single" w:sz="8" w:space="0" w:color="A3A3A3"/>
@@ -299,7 +299,7 @@
         </w:tc>
         <w:tc>
           <w:tcPr>
-            <w:tcW w:w="1470" w:type="dxa"/>
+            <w:tcW w:w="987" w:type="dxa"/>
             <w:tcBorders>
               <w:top w:val="single" w:sz="8" w:space="0" w:color="A3A3A3"/>
               <w:left w:val="single" w:sz="8" w:space="0" w:color="A3A3A3"/>
@@ -344,7 +344,7 @@
         </w:tc>
         <w:tc>
           <w:tcPr>
-            <w:tcW w:w="1606" w:type="dxa"/>
+            <w:tcW w:w="1146" w:type="dxa"/>
             <w:tcBorders>
               <w:top w:val="single" w:sz="8" w:space="0" w:color="A3A3A3"/>
               <w:left w:val="single" w:sz="8" w:space="0" w:color="A3A3A3"/>
@@ -389,7 +389,7 @@
         </w:tc>
         <w:tc>
           <w:tcPr>
-            <w:tcW w:w="4176" w:type="dxa"/>
+            <w:tcW w:w="2942" w:type="dxa"/>
             <w:tcBorders>
               <w:top w:val="single" w:sz="8" w:space="0" w:color="A3A3A3"/>
               <w:left w:val="single" w:sz="8" w:space="0" w:color="A3A3A3"/>
@@ -434,7 +434,7 @@
         </w:tc>
         <w:tc>
           <w:tcPr>
-            <w:tcW w:w="4350" w:type="dxa"/>
+            <w:tcW w:w="2089" w:type="dxa"/>
             <w:tcBorders>
               <w:top w:val="single" w:sz="8" w:space="0" w:color="A3A3A3"/>
               <w:left w:val="single" w:sz="8" w:space="0" w:color="A3A3A3"/>
@@ -473,23 +473,13 @@
                 <w:color w:val="000000"/>
                 <w:lang w:eastAsia="en-NZ"/>
               </w:rPr>
-              <w:t>To ensure project follows quality standards</w:t>
-            </w:r>
-            <w:bookmarkStart w:id="0" w:name="_GoBack"/>
-            <w:bookmarkEnd w:id="0"/>
-            <w:r>
-              <w:rPr>
-                <w:rFonts w:ascii="Calibri" w:eastAsia="Times New Roman" w:hAnsi="Calibri" w:cs="Calibri"/>
-                <w:color w:val="000000"/>
-                <w:lang w:eastAsia="en-NZ"/>
-              </w:rPr>
-              <w:t xml:space="preserve"> </w:t>
-            </w:r>
-          </w:p>
-        </w:tc>
-        <w:tc>
-          <w:tcPr>
-            <w:tcW w:w="937" w:type="dxa"/>
+              <w:t xml:space="preserve">To ensure project follows quality standards </w:t>
+            </w:r>
+          </w:p>
+        </w:tc>
+        <w:tc>
+          <w:tcPr>
+            <w:tcW w:w="897" w:type="dxa"/>
             <w:tcBorders>
               <w:top w:val="single" w:sz="8" w:space="0" w:color="A3A3A3"/>
               <w:left w:val="single" w:sz="8" w:space="0" w:color="A3A3A3"/>
@@ -514,6 +504,14 @@
                 <w:lang w:eastAsia="en-NZ"/>
               </w:rPr>
             </w:pPr>
+            <w:r>
+              <w:rPr>
+                <w:rFonts w:ascii="Calibri" w:eastAsia="Times New Roman" w:hAnsi="Calibri" w:cs="Calibri"/>
+                <w:color w:val="000000"/>
+                <w:lang w:eastAsia="en-NZ"/>
+              </w:rPr>
+              <w:t>1.0</w:t>
+            </w:r>
             <w:r>
               <w:rPr>
                 <w:rFonts w:ascii="Calibri" w:eastAsia="Times New Roman" w:hAnsi="Calibri" w:cs="Calibri"/>
@@ -528,7 +526,7 @@
       <w:tr>
         <w:tc>
           <w:tcPr>
-            <w:tcW w:w="1305" w:type="dxa"/>
+            <w:tcW w:w="945" w:type="dxa"/>
             <w:tcBorders>
               <w:top w:val="single" w:sz="8" w:space="0" w:color="A3A3A3"/>
               <w:left w:val="single" w:sz="8" w:space="0" w:color="A3A3A3"/>
@@ -561,11 +559,29 @@
               </w:rPr>
               <w:t> </w:t>
             </w:r>
-          </w:p>
-        </w:tc>
-        <w:tc>
-          <w:tcPr>
-            <w:tcW w:w="1470" w:type="dxa"/>
+            <w:proofErr w:type="spellStart"/>
+            <w:r>
+              <w:rPr>
+                <w:rFonts w:ascii="Calibri" w:eastAsia="Times New Roman" w:hAnsi="Calibri" w:cs="Calibri"/>
+                <w:color w:val="000000"/>
+                <w:lang w:eastAsia="en-NZ"/>
+              </w:rPr>
+              <w:t>Sem</w:t>
+            </w:r>
+            <w:proofErr w:type="spellEnd"/>
+            <w:r>
+              <w:rPr>
+                <w:rFonts w:ascii="Calibri" w:eastAsia="Times New Roman" w:hAnsi="Calibri" w:cs="Calibri"/>
+                <w:color w:val="000000"/>
+                <w:lang w:eastAsia="en-NZ"/>
+              </w:rPr>
+              <w:t xml:space="preserve"> 2 Week 6</w:t>
+            </w:r>
+          </w:p>
+        </w:tc>
+        <w:tc>
+          <w:tcPr>
+            <w:tcW w:w="987" w:type="dxa"/>
             <w:tcBorders>
               <w:top w:val="single" w:sz="8" w:space="0" w:color="A3A3A3"/>
               <w:left w:val="single" w:sz="8" w:space="0" w:color="A3A3A3"/>
@@ -590,6 +606,24 @@
                 <w:lang w:eastAsia="en-NZ"/>
               </w:rPr>
             </w:pPr>
+            <w:proofErr w:type="spellStart"/>
+            <w:r>
+              <w:rPr>
+                <w:rFonts w:ascii="Calibri" w:eastAsia="Times New Roman" w:hAnsi="Calibri" w:cs="Calibri"/>
+                <w:color w:val="000000"/>
+                <w:lang w:eastAsia="en-NZ"/>
+              </w:rPr>
+              <w:t>Sem</w:t>
+            </w:r>
+            <w:proofErr w:type="spellEnd"/>
+            <w:r>
+              <w:rPr>
+                <w:rFonts w:ascii="Calibri" w:eastAsia="Times New Roman" w:hAnsi="Calibri" w:cs="Calibri"/>
+                <w:color w:val="000000"/>
+                <w:lang w:eastAsia="en-NZ"/>
+              </w:rPr>
+              <w:t xml:space="preserve"> 2 Week 6</w:t>
+            </w:r>
             <w:r>
               <w:rPr>
                 <w:rFonts w:ascii="Calibri" w:eastAsia="Times New Roman" w:hAnsi="Calibri" w:cs="Calibri"/>
@@ -602,7 +636,7 @@
         </w:tc>
         <w:tc>
           <w:tcPr>
-            <w:tcW w:w="1606" w:type="dxa"/>
+            <w:tcW w:w="1146" w:type="dxa"/>
             <w:tcBorders>
               <w:top w:val="single" w:sz="8" w:space="0" w:color="A3A3A3"/>
               <w:left w:val="single" w:sz="8" w:space="0" w:color="A3A3A3"/>
@@ -633,13 +667,95 @@
                 <w:color w:val="000000"/>
                 <w:lang w:eastAsia="en-NZ"/>
               </w:rPr>
+              <w:t>Karanjit</w:t>
+            </w:r>
+          </w:p>
+        </w:tc>
+        <w:tc>
+          <w:tcPr>
+            <w:tcW w:w="2942" w:type="dxa"/>
+            <w:tcBorders>
+              <w:top w:val="single" w:sz="8" w:space="0" w:color="A3A3A3"/>
+              <w:left w:val="single" w:sz="8" w:space="0" w:color="A3A3A3"/>
+              <w:bottom w:val="single" w:sz="8" w:space="0" w:color="A3A3A3"/>
+              <w:right w:val="single" w:sz="8" w:space="0" w:color="A3A3A3"/>
+            </w:tcBorders>
+            <w:tcMar>
+              <w:top w:w="40" w:type="dxa"/>
+              <w:left w:w="60" w:type="dxa"/>
+              <w:bottom w:w="40" w:type="dxa"/>
+              <w:right w:w="60" w:type="dxa"/>
+            </w:tcMar>
+            <w:hideMark/>
+          </w:tcPr>
+          <w:p>
+            <w:pPr>
+              <w:spacing w:after="0" w:line="240" w:lineRule="auto"/>
+              <w:jc w:val="center"/>
+              <w:rPr>
+                <w:rFonts w:ascii="Calibri" w:eastAsia="Times New Roman" w:hAnsi="Calibri" w:cs="Calibri"/>
+                <w:color w:val="000000"/>
+                <w:lang w:eastAsia="en-NZ"/>
+              </w:rPr>
+            </w:pPr>
+            <w:r>
+              <w:rPr>
+                <w:rFonts w:ascii="Calibri" w:eastAsia="Times New Roman" w:hAnsi="Calibri" w:cs="Calibri"/>
+                <w:color w:val="000000"/>
+                <w:lang w:eastAsia="en-NZ"/>
+              </w:rPr>
+              <w:t>Proofreading edits. Added Akshay to roles and responsibilities. Removed PMI ethics from standards.</w:t>
+            </w:r>
+          </w:p>
+        </w:tc>
+        <w:tc>
+          <w:tcPr>
+            <w:tcW w:w="2089" w:type="dxa"/>
+            <w:tcBorders>
+              <w:top w:val="single" w:sz="8" w:space="0" w:color="A3A3A3"/>
+              <w:left w:val="single" w:sz="8" w:space="0" w:color="A3A3A3"/>
+              <w:bottom w:val="single" w:sz="8" w:space="0" w:color="A3A3A3"/>
+              <w:right w:val="single" w:sz="8" w:space="0" w:color="A3A3A3"/>
+            </w:tcBorders>
+            <w:tcMar>
+              <w:top w:w="40" w:type="dxa"/>
+              <w:left w:w="60" w:type="dxa"/>
+              <w:bottom w:w="40" w:type="dxa"/>
+              <w:right w:w="60" w:type="dxa"/>
+            </w:tcMar>
+            <w:hideMark/>
+          </w:tcPr>
+          <w:p>
+            <w:pPr>
+              <w:spacing w:after="0" w:line="240" w:lineRule="auto"/>
+              <w:jc w:val="center"/>
+              <w:rPr>
+                <w:rFonts w:ascii="Calibri" w:eastAsia="Times New Roman" w:hAnsi="Calibri" w:cs="Calibri"/>
+                <w:color w:val="000000"/>
+                <w:lang w:eastAsia="en-NZ"/>
+              </w:rPr>
+            </w:pPr>
+            <w:r>
+              <w:rPr>
+                <w:rFonts w:ascii="Calibri" w:eastAsia="Times New Roman" w:hAnsi="Calibri" w:cs="Calibri"/>
+                <w:color w:val="000000"/>
+                <w:lang w:eastAsia="en-NZ"/>
+              </w:rPr>
               <w:t> </w:t>
             </w:r>
-          </w:p>
-        </w:tc>
-        <w:tc>
-          <w:tcPr>
-            <w:tcW w:w="4176" w:type="dxa"/>
+            <w:r>
+              <w:rPr>
+                <w:rFonts w:ascii="Calibri" w:eastAsia="Times New Roman" w:hAnsi="Calibri" w:cs="Calibri"/>
+                <w:color w:val="000000"/>
+                <w:lang w:eastAsia="en-NZ"/>
+              </w:rPr>
+              <w:t>To adjust the plan to better suit our needs.</w:t>
+            </w:r>
+          </w:p>
+        </w:tc>
+        <w:tc>
+          <w:tcPr>
+            <w:tcW w:w="897" w:type="dxa"/>
             <w:tcBorders>
               <w:top w:val="single" w:sz="8" w:space="0" w:color="A3A3A3"/>
               <w:left w:val="single" w:sz="8" w:space="0" w:color="A3A3A3"/>
@@ -672,79 +788,13 @@
               </w:rPr>
               <w:t> </w:t>
             </w:r>
-          </w:p>
-        </w:tc>
-        <w:tc>
-          <w:tcPr>
-            <w:tcW w:w="4350" w:type="dxa"/>
-            <w:tcBorders>
-              <w:top w:val="single" w:sz="8" w:space="0" w:color="A3A3A3"/>
-              <w:left w:val="single" w:sz="8" w:space="0" w:color="A3A3A3"/>
-              <w:bottom w:val="single" w:sz="8" w:space="0" w:color="A3A3A3"/>
-              <w:right w:val="single" w:sz="8" w:space="0" w:color="A3A3A3"/>
-            </w:tcBorders>
-            <w:tcMar>
-              <w:top w:w="40" w:type="dxa"/>
-              <w:left w:w="60" w:type="dxa"/>
-              <w:bottom w:w="40" w:type="dxa"/>
-              <w:right w:w="60" w:type="dxa"/>
-            </w:tcMar>
-            <w:hideMark/>
-          </w:tcPr>
-          <w:p>
-            <w:pPr>
-              <w:spacing w:after="0" w:line="240" w:lineRule="auto"/>
-              <w:jc w:val="center"/>
-              <w:rPr>
-                <w:rFonts w:ascii="Calibri" w:eastAsia="Times New Roman" w:hAnsi="Calibri" w:cs="Calibri"/>
-                <w:color w:val="000000"/>
-                <w:lang w:eastAsia="en-NZ"/>
-              </w:rPr>
-            </w:pPr>
-            <w:r>
-              <w:rPr>
-                <w:rFonts w:ascii="Calibri" w:eastAsia="Times New Roman" w:hAnsi="Calibri" w:cs="Calibri"/>
-                <w:color w:val="000000"/>
-                <w:lang w:eastAsia="en-NZ"/>
-              </w:rPr>
-              <w:t> </w:t>
-            </w:r>
-          </w:p>
-        </w:tc>
-        <w:tc>
-          <w:tcPr>
-            <w:tcW w:w="937" w:type="dxa"/>
-            <w:tcBorders>
-              <w:top w:val="single" w:sz="8" w:space="0" w:color="A3A3A3"/>
-              <w:left w:val="single" w:sz="8" w:space="0" w:color="A3A3A3"/>
-              <w:bottom w:val="single" w:sz="8" w:space="0" w:color="A3A3A3"/>
-              <w:right w:val="single" w:sz="8" w:space="0" w:color="A3A3A3"/>
-            </w:tcBorders>
-            <w:tcMar>
-              <w:top w:w="40" w:type="dxa"/>
-              <w:left w:w="60" w:type="dxa"/>
-              <w:bottom w:w="40" w:type="dxa"/>
-              <w:right w:w="60" w:type="dxa"/>
-            </w:tcMar>
-            <w:hideMark/>
-          </w:tcPr>
-          <w:p>
-            <w:pPr>
-              <w:spacing w:after="0" w:line="240" w:lineRule="auto"/>
-              <w:jc w:val="center"/>
-              <w:rPr>
-                <w:rFonts w:ascii="Calibri" w:eastAsia="Times New Roman" w:hAnsi="Calibri" w:cs="Calibri"/>
-                <w:color w:val="000000"/>
-                <w:lang w:eastAsia="en-NZ"/>
-              </w:rPr>
-            </w:pPr>
-            <w:r>
-              <w:rPr>
-                <w:rFonts w:ascii="Calibri" w:eastAsia="Times New Roman" w:hAnsi="Calibri" w:cs="Calibri"/>
-                <w:color w:val="000000"/>
-                <w:lang w:eastAsia="en-NZ"/>
-              </w:rPr>
-              <w:t> </w:t>
+            <w:r>
+              <w:rPr>
+                <w:rFonts w:ascii="Calibri" w:eastAsia="Times New Roman" w:hAnsi="Calibri" w:cs="Calibri"/>
+                <w:color w:val="000000"/>
+                <w:lang w:eastAsia="en-NZ"/>
+              </w:rPr>
+              <w:t>1.1</w:t>
             </w:r>
           </w:p>
         </w:tc>
@@ -752,7 +802,7 @@
       <w:tr>
         <w:tc>
           <w:tcPr>
-            <w:tcW w:w="1305" w:type="dxa"/>
+            <w:tcW w:w="945" w:type="dxa"/>
             <w:tcBorders>
               <w:top w:val="single" w:sz="8" w:space="0" w:color="A3A3A3"/>
               <w:left w:val="single" w:sz="8" w:space="0" w:color="A3A3A3"/>
@@ -789,7 +839,7 @@
         </w:tc>
         <w:tc>
           <w:tcPr>
-            <w:tcW w:w="1470" w:type="dxa"/>
+            <w:tcW w:w="987" w:type="dxa"/>
             <w:tcBorders>
               <w:top w:val="single" w:sz="8" w:space="0" w:color="A3A3A3"/>
               <w:left w:val="single" w:sz="8" w:space="0" w:color="A3A3A3"/>
@@ -826,7 +876,7 @@
         </w:tc>
         <w:tc>
           <w:tcPr>
-            <w:tcW w:w="1606" w:type="dxa"/>
+            <w:tcW w:w="1146" w:type="dxa"/>
             <w:tcBorders>
               <w:top w:val="single" w:sz="8" w:space="0" w:color="A3A3A3"/>
               <w:left w:val="single" w:sz="8" w:space="0" w:color="A3A3A3"/>
@@ -863,7 +913,7 @@
         </w:tc>
         <w:tc>
           <w:tcPr>
-            <w:tcW w:w="4176" w:type="dxa"/>
+            <w:tcW w:w="2942" w:type="dxa"/>
             <w:tcBorders>
               <w:top w:val="single" w:sz="8" w:space="0" w:color="A3A3A3"/>
               <w:left w:val="single" w:sz="8" w:space="0" w:color="A3A3A3"/>
@@ -900,7 +950,7 @@
         </w:tc>
         <w:tc>
           <w:tcPr>
-            <w:tcW w:w="4350" w:type="dxa"/>
+            <w:tcW w:w="2089" w:type="dxa"/>
             <w:tcBorders>
               <w:top w:val="single" w:sz="8" w:space="0" w:color="A3A3A3"/>
               <w:left w:val="single" w:sz="8" w:space="0" w:color="A3A3A3"/>
@@ -937,7 +987,7 @@
         </w:tc>
         <w:tc>
           <w:tcPr>
-            <w:tcW w:w="937" w:type="dxa"/>
+            <w:tcW w:w="897" w:type="dxa"/>
             <w:tcBorders>
               <w:top w:val="single" w:sz="8" w:space="0" w:color="A3A3A3"/>
               <w:left w:val="single" w:sz="8" w:space="0" w:color="A3A3A3"/>
@@ -1063,6 +1113,7 @@
     <w:p>
       <w:pPr>
         <w:spacing w:after="180" w:line="240" w:lineRule="auto"/>
+        <w:jc w:val="both"/>
         <w:rPr>
           <w:rFonts w:ascii="Calibri" w:eastAsia="Times New Roman" w:hAnsi="Calibri" w:cs="Calibri"/>
           <w:color w:val="000000"/>
@@ -1079,12 +1130,33 @@
           <w:szCs w:val="24"/>
           <w:lang w:eastAsia="en-NZ"/>
         </w:rPr>
-        <w:t> </w:t>
+        <w:t>This document outlines the Quality Assurance Plan (QAP) for the ‘Real-Time Score Board’ project undertaken as a level 7 Research and Development project at AUT University in 2017. It describes which policies will be implemented and how the project m</w:t>
+      </w:r>
+      <w:r>
+        <w:rPr>
+          <w:rFonts w:ascii="Calibri" w:eastAsia="Times New Roman" w:hAnsi="Calibri" w:cs="Calibri"/>
+          <w:color w:val="000000"/>
+          <w:sz w:val="24"/>
+          <w:szCs w:val="24"/>
+          <w:lang w:eastAsia="en-NZ"/>
+        </w:rPr>
+        <w:t>anagement team</w:t>
+      </w:r>
+      <w:r>
+        <w:rPr>
+          <w:rFonts w:ascii="Calibri" w:eastAsia="Times New Roman" w:hAnsi="Calibri" w:cs="Calibri"/>
+          <w:color w:val="000000"/>
+          <w:sz w:val="24"/>
+          <w:szCs w:val="24"/>
+          <w:lang w:eastAsia="en-NZ"/>
+        </w:rPr>
+        <w:t xml:space="preserve"> plans to meet the quality requirements of the project.</w:t>
       </w:r>
     </w:p>
     <w:p>
       <w:pPr>
         <w:spacing w:after="180" w:line="240" w:lineRule="auto"/>
+        <w:jc w:val="both"/>
         <w:rPr>
           <w:rFonts w:ascii="Calibri" w:eastAsia="Times New Roman" w:hAnsi="Calibri" w:cs="Calibri"/>
           <w:color w:val="000000"/>
@@ -1101,50 +1173,13 @@
           <w:szCs w:val="24"/>
           <w:lang w:eastAsia="en-NZ"/>
         </w:rPr>
-        <w:t>This document outlines the Quality Assurance Plan (QAP) for the ‘Real-Time Score Board’ project undertaken as a level 7 Research and Development project at AUT University in 2017. It describes which policies will be implemented and how the project management teams plans to meet the quality requirements of the project.</w:t>
+        <w:t xml:space="preserve">The Quality Assurance Plan (QAP) ensures that the product is created to a high standard, both in remaining within the initial purpose and scope of the project, also that the technical aspects and procedures are well adhered to. </w:t>
       </w:r>
     </w:p>
     <w:p>
       <w:pPr>
         <w:spacing w:after="180" w:line="240" w:lineRule="auto"/>
-        <w:rPr>
-          <w:rFonts w:ascii="Calibri" w:eastAsia="Times New Roman" w:hAnsi="Calibri" w:cs="Calibri"/>
-          <w:color w:val="000000"/>
-          <w:lang w:eastAsia="en-NZ"/>
-        </w:rPr>
-      </w:pPr>
-      <w:r>
-        <w:rPr>
-          <w:rFonts w:ascii="Calibri" w:eastAsia="Times New Roman" w:hAnsi="Calibri" w:cs="Calibri"/>
-          <w:color w:val="000000"/>
-          <w:sz w:val="24"/>
-          <w:szCs w:val="24"/>
-          <w:lang w:eastAsia="en-NZ"/>
-        </w:rPr>
-        <w:t xml:space="preserve">The Quality Assurance Plan (QAP) ensures </w:t>
-      </w:r>
-      <w:r>
-        <w:rPr>
-          <w:rFonts w:ascii="Calibri" w:eastAsia="Times New Roman" w:hAnsi="Calibri" w:cs="Calibri"/>
-          <w:color w:val="000000"/>
-          <w:lang w:eastAsia="en-NZ"/>
-        </w:rPr>
-        <w:t>that the product is created to a high standard, both in remaining within the initial purpose and scope of the project, also that the technical aspects and procedures are well adhered to</w:t>
-      </w:r>
-      <w:r>
-        <w:rPr>
-          <w:rFonts w:ascii="Calibri" w:eastAsia="Times New Roman" w:hAnsi="Calibri" w:cs="Calibri"/>
-          <w:color w:val="000000"/>
-          <w:sz w:val="24"/>
-          <w:szCs w:val="24"/>
-          <w:lang w:eastAsia="en-NZ"/>
-        </w:rPr>
-        <w:t xml:space="preserve">. </w:t>
-      </w:r>
-    </w:p>
-    <w:p>
-      <w:pPr>
-        <w:spacing w:after="180" w:line="240" w:lineRule="auto"/>
+        <w:jc w:val="both"/>
         <w:rPr>
           <w:rFonts w:ascii="Calibri" w:eastAsia="Times New Roman" w:hAnsi="Calibri" w:cs="Calibri"/>
           <w:color w:val="000000"/>
@@ -1260,44 +1295,6 @@
           <w:szCs w:val="24"/>
           <w:lang w:eastAsia="en-NZ"/>
         </w:rPr>
-        <w:t xml:space="preserve">Team members must comply with the PMI Code of Ethics and Professional Conduct Link: </w:t>
-      </w:r>
-      <w:hyperlink r:id="rId5" w:history="1">
-        <w:r>
-          <w:rPr>
-            <w:rFonts w:ascii="Calibri" w:eastAsia="Times New Roman" w:hAnsi="Calibri" w:cs="Calibri"/>
-            <w:color w:val="000000"/>
-            <w:sz w:val="24"/>
-            <w:szCs w:val="24"/>
-            <w:u w:val="single"/>
-            <w:lang w:eastAsia="en-NZ"/>
-          </w:rPr>
-          <w:t>https://www.pmi.org/about/ethics/code</w:t>
-        </w:r>
-      </w:hyperlink>
-    </w:p>
-    <w:p>
-      <w:pPr>
-        <w:numPr>
-          <w:ilvl w:val="0"/>
-          <w:numId w:val="1"/>
-        </w:numPr>
-        <w:spacing w:before="240" w:after="0" w:line="240" w:lineRule="auto"/>
-        <w:ind w:left="540"/>
-        <w:textAlignment w:val="center"/>
-        <w:rPr>
-          <w:rFonts w:ascii="Calibri" w:eastAsia="Times New Roman" w:hAnsi="Calibri" w:cs="Calibri"/>
-          <w:lang w:eastAsia="en-NZ"/>
-        </w:rPr>
-      </w:pPr>
-      <w:r>
-        <w:rPr>
-          <w:rFonts w:ascii="Calibri" w:eastAsia="Times New Roman" w:hAnsi="Calibri" w:cs="Calibri"/>
-          <w:color w:val="000000"/>
-          <w:sz w:val="24"/>
-          <w:szCs w:val="24"/>
-          <w:lang w:eastAsia="en-NZ"/>
-        </w:rPr>
         <w:t>Coding standards - To be produced when project evaluation (Feasibility study) us completed.</w:t>
       </w:r>
     </w:p>
@@ -1329,28 +1326,7 @@
     <w:p>
       <w:pPr>
         <w:spacing w:after="180" w:line="240" w:lineRule="auto"/>
-        <w:rPr>
-          <w:rFonts w:ascii="Calibri" w:eastAsia="Times New Roman" w:hAnsi="Calibri" w:cs="Calibri"/>
-          <w:color w:val="000000"/>
-          <w:sz w:val="24"/>
-          <w:szCs w:val="24"/>
-          <w:lang w:eastAsia="en-NZ"/>
-        </w:rPr>
-      </w:pPr>
-      <w:r>
-        <w:rPr>
-          <w:rFonts w:ascii="Calibri" w:eastAsia="Times New Roman" w:hAnsi="Calibri" w:cs="Calibri"/>
-          <w:color w:val="000000"/>
-          <w:sz w:val="24"/>
-          <w:szCs w:val="24"/>
-          <w:lang w:eastAsia="en-NZ"/>
-        </w:rPr>
-        <w:t> </w:t>
-      </w:r>
-    </w:p>
-    <w:p>
-      <w:pPr>
-        <w:spacing w:after="180" w:line="240" w:lineRule="auto"/>
+        <w:jc w:val="both"/>
         <w:rPr>
           <w:rFonts w:ascii="Calibri" w:eastAsia="Times New Roman" w:hAnsi="Calibri" w:cs="Calibri"/>
           <w:color w:val="000000"/>
@@ -1389,7 +1365,6 @@
           <w:szCs w:val="24"/>
           <w:lang w:eastAsia="en-NZ"/>
         </w:rPr>
-        <w:lastRenderedPageBreak/>
         <w:t>·        Communication and organization</w:t>
       </w:r>
     </w:p>
@@ -1434,6 +1409,7 @@
           <w:szCs w:val="24"/>
           <w:lang w:eastAsia="en-NZ"/>
         </w:rPr>
+        <w:lastRenderedPageBreak/>
         <w:t>·        Consistent monitoring of progress with well communicated reviews and feedback</w:t>
       </w:r>
     </w:p>
@@ -1549,26 +1525,6 @@
     </w:p>
     <w:p>
       <w:pPr>
-        <w:spacing w:after="0" w:line="240" w:lineRule="auto"/>
-        <w:rPr>
-          <w:rFonts w:ascii="Calibri" w:eastAsia="Times New Roman" w:hAnsi="Calibri" w:cs="Calibri"/>
-          <w:sz w:val="24"/>
-          <w:szCs w:val="24"/>
-          <w:lang w:eastAsia="en-NZ"/>
-        </w:rPr>
-      </w:pPr>
-      <w:r>
-        <w:rPr>
-          <w:rFonts w:ascii="Calibri" w:eastAsia="Times New Roman" w:hAnsi="Calibri" w:cs="Calibri"/>
-          <w:sz w:val="24"/>
-          <w:szCs w:val="24"/>
-          <w:lang w:eastAsia="en-NZ"/>
-        </w:rPr>
-        <w:t> </w:t>
-      </w:r>
-    </w:p>
-    <w:p>
-      <w:pPr>
         <w:spacing w:before="360" w:after="120" w:line="240" w:lineRule="auto"/>
         <w:rPr>
           <w:rFonts w:ascii="Calibri" w:eastAsia="Times New Roman" w:hAnsi="Calibri" w:cs="Calibri"/>
@@ -1597,8 +1553,8 @@
         <w:rPr>
           <w:rFonts w:ascii="Calibri" w:eastAsia="Times New Roman" w:hAnsi="Calibri" w:cs="Calibri"/>
           <w:color w:val="000000"/>
-          <w:sz w:val="24"/>
-          <w:szCs w:val="24"/>
+          <w:sz w:val="28"/>
+          <w:szCs w:val="28"/>
           <w:lang w:eastAsia="en-NZ"/>
         </w:rPr>
       </w:pPr>
@@ -1617,7 +1573,7 @@
     </w:p>
     <w:tbl>
       <w:tblPr>
-        <w:tblW w:w="0" w:type="auto"/>
+        <w:tblW w:w="9710" w:type="dxa"/>
         <w:tblBorders>
           <w:top w:val="single" w:sz="8" w:space="0" w:color="A3A3A3"/>
           <w:left w:val="single" w:sz="8" w:space="0" w:color="A3A3A3"/>
@@ -1636,13 +1592,13 @@
         <w:gridCol w:w="1311"/>
         <w:gridCol w:w="1292"/>
         <w:gridCol w:w="1566"/>
-        <w:gridCol w:w="3768"/>
-        <w:gridCol w:w="1069"/>
+        <w:gridCol w:w="4551"/>
+        <w:gridCol w:w="990"/>
       </w:tblGrid>
       <w:tr>
         <w:tc>
           <w:tcPr>
-            <w:tcW w:w="1673" w:type="dxa"/>
+            <w:tcW w:w="1311" w:type="dxa"/>
             <w:tcBorders>
               <w:top w:val="single" w:sz="8" w:space="0" w:color="A3A3A3"/>
               <w:left w:val="single" w:sz="8" w:space="0" w:color="A3A3A3"/>
@@ -1684,7 +1640,7 @@
         </w:tc>
         <w:tc>
           <w:tcPr>
-            <w:tcW w:w="1659" w:type="dxa"/>
+            <w:tcW w:w="1292" w:type="dxa"/>
             <w:tcBorders>
               <w:top w:val="single" w:sz="8" w:space="0" w:color="A3A3A3"/>
               <w:left w:val="single" w:sz="8" w:space="0" w:color="A3A3A3"/>
@@ -1726,7 +1682,7 @@
         </w:tc>
         <w:tc>
           <w:tcPr>
-            <w:tcW w:w="1829" w:type="dxa"/>
+            <w:tcW w:w="1566" w:type="dxa"/>
             <w:tcBorders>
               <w:top w:val="single" w:sz="8" w:space="0" w:color="A3A3A3"/>
               <w:left w:val="single" w:sz="8" w:space="0" w:color="A3A3A3"/>
@@ -1768,7 +1724,7 @@
         </w:tc>
         <w:tc>
           <w:tcPr>
-            <w:tcW w:w="7294" w:type="dxa"/>
+            <w:tcW w:w="4551" w:type="dxa"/>
             <w:tcBorders>
               <w:top w:val="single" w:sz="8" w:space="0" w:color="A3A3A3"/>
               <w:left w:val="single" w:sz="8" w:space="0" w:color="A3A3A3"/>
@@ -1810,7 +1766,7 @@
         </w:tc>
         <w:tc>
           <w:tcPr>
-            <w:tcW w:w="1197" w:type="dxa"/>
+            <w:tcW w:w="990" w:type="dxa"/>
             <w:tcBorders>
               <w:top w:val="single" w:sz="8" w:space="0" w:color="A3A3A3"/>
               <w:left w:val="single" w:sz="8" w:space="0" w:color="A3A3A3"/>
@@ -1854,7 +1810,7 @@
       <w:tr>
         <w:tc>
           <w:tcPr>
-            <w:tcW w:w="1701" w:type="dxa"/>
+            <w:tcW w:w="1311" w:type="dxa"/>
             <w:tcBorders>
               <w:top w:val="single" w:sz="8" w:space="0" w:color="A3A3A3"/>
               <w:left w:val="single" w:sz="8" w:space="0" w:color="A3A3A3"/>
@@ -1890,50 +1846,41 @@
         </w:tc>
         <w:tc>
           <w:tcPr>
-            <w:tcW w:w="1659" w:type="dxa"/>
-            <w:tcBorders>
-              <w:top w:val="single" w:sz="8" w:space="0" w:color="A3A3A3"/>
-              <w:left w:val="single" w:sz="8" w:space="0" w:color="A3A3A3"/>
-              <w:bottom w:val="single" w:sz="8" w:space="0" w:color="A3A3A3"/>
-              <w:right w:val="single" w:sz="8" w:space="0" w:color="A3A3A3"/>
-            </w:tcBorders>
-            <w:tcMar>
-              <w:top w:w="40" w:type="dxa"/>
-              <w:left w:w="60" w:type="dxa"/>
-              <w:bottom w:w="40" w:type="dxa"/>
-              <w:right w:w="60" w:type="dxa"/>
-            </w:tcMar>
-            <w:hideMark/>
-          </w:tcPr>
-          <w:p>
-            <w:pPr>
-              <w:spacing w:after="0" w:line="240" w:lineRule="auto"/>
-              <w:rPr>
-                <w:rFonts w:ascii="Calibri" w:eastAsia="Times New Roman" w:hAnsi="Calibri" w:cs="Calibri"/>
-                <w:lang w:eastAsia="en-NZ"/>
-              </w:rPr>
-            </w:pPr>
-            <w:r>
-              <w:rPr>
-                <w:rFonts w:ascii="Calibri" w:eastAsia="Times New Roman" w:hAnsi="Calibri" w:cs="Calibri"/>
-                <w:lang w:eastAsia="en-NZ"/>
-              </w:rPr>
-              <w:t xml:space="preserve">Robin </w:t>
-            </w:r>
-            <w:proofErr w:type="spellStart"/>
-            <w:r>
-              <w:rPr>
-                <w:rFonts w:ascii="Calibri" w:eastAsia="Times New Roman" w:hAnsi="Calibri" w:cs="Calibri"/>
-                <w:lang w:eastAsia="en-NZ"/>
-              </w:rPr>
-              <w:t>Hankin</w:t>
-            </w:r>
-            <w:proofErr w:type="spellEnd"/>
-          </w:p>
-        </w:tc>
-        <w:tc>
-          <w:tcPr>
-            <w:tcW w:w="1829" w:type="dxa"/>
+            <w:tcW w:w="1292" w:type="dxa"/>
+            <w:tcBorders>
+              <w:top w:val="single" w:sz="8" w:space="0" w:color="A3A3A3"/>
+              <w:left w:val="single" w:sz="8" w:space="0" w:color="A3A3A3"/>
+              <w:bottom w:val="single" w:sz="8" w:space="0" w:color="A3A3A3"/>
+              <w:right w:val="single" w:sz="8" w:space="0" w:color="A3A3A3"/>
+            </w:tcBorders>
+            <w:tcMar>
+              <w:top w:w="40" w:type="dxa"/>
+              <w:left w:w="60" w:type="dxa"/>
+              <w:bottom w:w="40" w:type="dxa"/>
+              <w:right w:w="60" w:type="dxa"/>
+            </w:tcMar>
+            <w:hideMark/>
+          </w:tcPr>
+          <w:p>
+            <w:pPr>
+              <w:spacing w:after="0" w:line="240" w:lineRule="auto"/>
+              <w:rPr>
+                <w:rFonts w:ascii="Calibri" w:eastAsia="Times New Roman" w:hAnsi="Calibri" w:cs="Calibri"/>
+                <w:lang w:eastAsia="en-NZ"/>
+              </w:rPr>
+            </w:pPr>
+            <w:r>
+              <w:rPr>
+                <w:rFonts w:ascii="Calibri" w:eastAsia="Times New Roman" w:hAnsi="Calibri" w:cs="Calibri"/>
+                <w:lang w:eastAsia="en-NZ"/>
+              </w:rPr>
+              <w:t>Robin Hankin</w:t>
+            </w:r>
+          </w:p>
+        </w:tc>
+        <w:tc>
+          <w:tcPr>
+            <w:tcW w:w="1566" w:type="dxa"/>
             <w:tcBorders>
               <w:top w:val="single" w:sz="8" w:space="0" w:color="A3A3A3"/>
               <w:left w:val="single" w:sz="8" w:space="0" w:color="A3A3A3"/>
@@ -1967,24 +1914,25 @@
         </w:tc>
         <w:tc>
           <w:tcPr>
-            <w:tcW w:w="7294" w:type="dxa"/>
-            <w:tcBorders>
-              <w:top w:val="single" w:sz="8" w:space="0" w:color="A3A3A3"/>
-              <w:left w:val="single" w:sz="8" w:space="0" w:color="A3A3A3"/>
-              <w:bottom w:val="single" w:sz="8" w:space="0" w:color="A3A3A3"/>
-              <w:right w:val="single" w:sz="8" w:space="0" w:color="A3A3A3"/>
-            </w:tcBorders>
-            <w:tcMar>
-              <w:top w:w="40" w:type="dxa"/>
-              <w:left w:w="60" w:type="dxa"/>
-              <w:bottom w:w="40" w:type="dxa"/>
-              <w:right w:w="60" w:type="dxa"/>
-            </w:tcMar>
-            <w:hideMark/>
-          </w:tcPr>
-          <w:p>
-            <w:pPr>
-              <w:spacing w:after="0" w:line="240" w:lineRule="auto"/>
+            <w:tcW w:w="4551" w:type="dxa"/>
+            <w:tcBorders>
+              <w:top w:val="single" w:sz="8" w:space="0" w:color="A3A3A3"/>
+              <w:left w:val="single" w:sz="8" w:space="0" w:color="A3A3A3"/>
+              <w:bottom w:val="single" w:sz="8" w:space="0" w:color="A3A3A3"/>
+              <w:right w:val="single" w:sz="8" w:space="0" w:color="A3A3A3"/>
+            </w:tcBorders>
+            <w:tcMar>
+              <w:top w:w="40" w:type="dxa"/>
+              <w:left w:w="60" w:type="dxa"/>
+              <w:bottom w:w="40" w:type="dxa"/>
+              <w:right w:w="60" w:type="dxa"/>
+            </w:tcMar>
+            <w:hideMark/>
+          </w:tcPr>
+          <w:p>
+            <w:pPr>
+              <w:spacing w:after="0" w:line="240" w:lineRule="auto"/>
+              <w:jc w:val="both"/>
               <w:rPr>
                 <w:rFonts w:ascii="Calibri" w:eastAsia="Times New Roman" w:hAnsi="Calibri" w:cs="Calibri"/>
                 <w:color w:val="000000"/>
@@ -2003,7 +1951,7 @@
         </w:tc>
         <w:tc>
           <w:tcPr>
-            <w:tcW w:w="1194" w:type="dxa"/>
+            <w:tcW w:w="990" w:type="dxa"/>
             <w:tcBorders>
               <w:top w:val="single" w:sz="8" w:space="0" w:color="A3A3A3"/>
               <w:left w:val="single" w:sz="8" w:space="0" w:color="A3A3A3"/>
@@ -2041,7 +1989,7 @@
       <w:tr>
         <w:tc>
           <w:tcPr>
-            <w:tcW w:w="1673" w:type="dxa"/>
+            <w:tcW w:w="1311" w:type="dxa"/>
             <w:tcBorders>
               <w:top w:val="single" w:sz="8" w:space="0" w:color="A3A3A3"/>
               <w:left w:val="single" w:sz="8" w:space="0" w:color="A3A3A3"/>
@@ -2077,50 +2025,41 @@
         </w:tc>
         <w:tc>
           <w:tcPr>
-            <w:tcW w:w="1688" w:type="dxa"/>
-            <w:tcBorders>
-              <w:top w:val="single" w:sz="8" w:space="0" w:color="A3A3A3"/>
-              <w:left w:val="single" w:sz="8" w:space="0" w:color="A3A3A3"/>
-              <w:bottom w:val="single" w:sz="8" w:space="0" w:color="A3A3A3"/>
-              <w:right w:val="single" w:sz="8" w:space="0" w:color="A3A3A3"/>
-            </w:tcBorders>
-            <w:tcMar>
-              <w:top w:w="40" w:type="dxa"/>
-              <w:left w:w="60" w:type="dxa"/>
-              <w:bottom w:w="40" w:type="dxa"/>
-              <w:right w:w="60" w:type="dxa"/>
-            </w:tcMar>
-            <w:hideMark/>
-          </w:tcPr>
-          <w:p>
-            <w:pPr>
-              <w:spacing w:after="0" w:line="240" w:lineRule="auto"/>
-              <w:rPr>
-                <w:rFonts w:ascii="Calibri" w:eastAsia="Times New Roman" w:hAnsi="Calibri" w:cs="Calibri"/>
-                <w:lang w:eastAsia="en-NZ"/>
-              </w:rPr>
-            </w:pPr>
-            <w:r>
-              <w:rPr>
-                <w:rFonts w:ascii="Calibri" w:eastAsia="Times New Roman" w:hAnsi="Calibri" w:cs="Calibri"/>
-                <w:lang w:eastAsia="en-NZ"/>
-              </w:rPr>
-              <w:t xml:space="preserve">Nikola </w:t>
-            </w:r>
-            <w:proofErr w:type="spellStart"/>
-            <w:r>
-              <w:rPr>
-                <w:rFonts w:ascii="Calibri" w:eastAsia="Times New Roman" w:hAnsi="Calibri" w:cs="Calibri"/>
-                <w:lang w:eastAsia="en-NZ"/>
-              </w:rPr>
-              <w:t>Kasabov</w:t>
-            </w:r>
-            <w:proofErr w:type="spellEnd"/>
-          </w:p>
-        </w:tc>
-        <w:tc>
-          <w:tcPr>
-            <w:tcW w:w="1829" w:type="dxa"/>
+            <w:tcW w:w="1292" w:type="dxa"/>
+            <w:tcBorders>
+              <w:top w:val="single" w:sz="8" w:space="0" w:color="A3A3A3"/>
+              <w:left w:val="single" w:sz="8" w:space="0" w:color="A3A3A3"/>
+              <w:bottom w:val="single" w:sz="8" w:space="0" w:color="A3A3A3"/>
+              <w:right w:val="single" w:sz="8" w:space="0" w:color="A3A3A3"/>
+            </w:tcBorders>
+            <w:tcMar>
+              <w:top w:w="40" w:type="dxa"/>
+              <w:left w:w="60" w:type="dxa"/>
+              <w:bottom w:w="40" w:type="dxa"/>
+              <w:right w:w="60" w:type="dxa"/>
+            </w:tcMar>
+            <w:hideMark/>
+          </w:tcPr>
+          <w:p>
+            <w:pPr>
+              <w:spacing w:after="0" w:line="240" w:lineRule="auto"/>
+              <w:rPr>
+                <w:rFonts w:ascii="Calibri" w:eastAsia="Times New Roman" w:hAnsi="Calibri" w:cs="Calibri"/>
+                <w:lang w:eastAsia="en-NZ"/>
+              </w:rPr>
+            </w:pPr>
+            <w:r>
+              <w:rPr>
+                <w:rFonts w:ascii="Calibri" w:eastAsia="Times New Roman" w:hAnsi="Calibri" w:cs="Calibri"/>
+                <w:lang w:eastAsia="en-NZ"/>
+              </w:rPr>
+              <w:t>Nikola Kasabov</w:t>
+            </w:r>
+          </w:p>
+        </w:tc>
+        <w:tc>
+          <w:tcPr>
+            <w:tcW w:w="1566" w:type="dxa"/>
             <w:tcBorders>
               <w:top w:val="single" w:sz="8" w:space="0" w:color="A3A3A3"/>
               <w:left w:val="single" w:sz="8" w:space="0" w:color="A3A3A3"/>
@@ -2156,24 +2095,25 @@
         </w:tc>
         <w:tc>
           <w:tcPr>
-            <w:tcW w:w="7294" w:type="dxa"/>
-            <w:tcBorders>
-              <w:top w:val="single" w:sz="8" w:space="0" w:color="A3A3A3"/>
-              <w:left w:val="single" w:sz="8" w:space="0" w:color="A3A3A3"/>
-              <w:bottom w:val="single" w:sz="8" w:space="0" w:color="A3A3A3"/>
-              <w:right w:val="single" w:sz="8" w:space="0" w:color="A3A3A3"/>
-            </w:tcBorders>
-            <w:tcMar>
-              <w:top w:w="40" w:type="dxa"/>
-              <w:left w:w="60" w:type="dxa"/>
-              <w:bottom w:w="40" w:type="dxa"/>
-              <w:right w:w="60" w:type="dxa"/>
-            </w:tcMar>
-            <w:hideMark/>
-          </w:tcPr>
-          <w:p>
-            <w:pPr>
-              <w:spacing w:after="0" w:line="240" w:lineRule="auto"/>
+            <w:tcW w:w="4551" w:type="dxa"/>
+            <w:tcBorders>
+              <w:top w:val="single" w:sz="8" w:space="0" w:color="A3A3A3"/>
+              <w:left w:val="single" w:sz="8" w:space="0" w:color="A3A3A3"/>
+              <w:bottom w:val="single" w:sz="8" w:space="0" w:color="A3A3A3"/>
+              <w:right w:val="single" w:sz="8" w:space="0" w:color="A3A3A3"/>
+            </w:tcBorders>
+            <w:tcMar>
+              <w:top w:w="40" w:type="dxa"/>
+              <w:left w:w="60" w:type="dxa"/>
+              <w:bottom w:w="40" w:type="dxa"/>
+              <w:right w:w="60" w:type="dxa"/>
+            </w:tcMar>
+            <w:hideMark/>
+          </w:tcPr>
+          <w:p>
+            <w:pPr>
+              <w:spacing w:after="0" w:line="240" w:lineRule="auto"/>
+              <w:jc w:val="both"/>
               <w:rPr>
                 <w:rFonts w:ascii="Calibri" w:eastAsia="Times New Roman" w:hAnsi="Calibri" w:cs="Calibri"/>
                 <w:color w:val="000000"/>
@@ -2192,7 +2132,7 @@
         </w:tc>
         <w:tc>
           <w:tcPr>
-            <w:tcW w:w="1194" w:type="dxa"/>
+            <w:tcW w:w="990" w:type="dxa"/>
             <w:tcBorders>
               <w:top w:val="single" w:sz="8" w:space="0" w:color="A3A3A3"/>
               <w:left w:val="single" w:sz="8" w:space="0" w:color="A3A3A3"/>
@@ -2230,197 +2170,175 @@
       <w:tr>
         <w:tc>
           <w:tcPr>
-            <w:tcW w:w="1673" w:type="dxa"/>
-            <w:tcBorders>
-              <w:top w:val="single" w:sz="8" w:space="0" w:color="A3A3A3"/>
-              <w:left w:val="single" w:sz="8" w:space="0" w:color="A3A3A3"/>
-              <w:bottom w:val="single" w:sz="8" w:space="0" w:color="A3A3A3"/>
-              <w:right w:val="single" w:sz="8" w:space="0" w:color="A3A3A3"/>
-            </w:tcBorders>
-            <w:tcMar>
-              <w:top w:w="40" w:type="dxa"/>
-              <w:left w:w="60" w:type="dxa"/>
-              <w:bottom w:w="40" w:type="dxa"/>
-              <w:right w:w="60" w:type="dxa"/>
-            </w:tcMar>
-            <w:hideMark/>
-          </w:tcPr>
-          <w:p>
-            <w:pPr>
-              <w:spacing w:after="0" w:line="240" w:lineRule="auto"/>
-              <w:rPr>
-                <w:rFonts w:ascii="Calibri" w:eastAsia="Times New Roman" w:hAnsi="Calibri" w:cs="Calibri"/>
-                <w:color w:val="000000"/>
-                <w:lang w:eastAsia="en-NZ"/>
-              </w:rPr>
-            </w:pPr>
-            <w:r>
-              <w:rPr>
-                <w:rFonts w:ascii="Calibri" w:eastAsia="Times New Roman" w:hAnsi="Calibri" w:cs="Calibri"/>
-                <w:color w:val="000000"/>
-                <w:lang w:eastAsia="en-NZ"/>
-              </w:rPr>
-              <w:t xml:space="preserve">Quality Assurance Manager </w:t>
-            </w:r>
-          </w:p>
-        </w:tc>
-        <w:tc>
-          <w:tcPr>
-            <w:tcW w:w="1659" w:type="dxa"/>
-            <w:tcBorders>
-              <w:top w:val="single" w:sz="8" w:space="0" w:color="A3A3A3"/>
-              <w:left w:val="single" w:sz="8" w:space="0" w:color="A3A3A3"/>
-              <w:bottom w:val="single" w:sz="8" w:space="0" w:color="A3A3A3"/>
-              <w:right w:val="single" w:sz="8" w:space="0" w:color="A3A3A3"/>
-            </w:tcBorders>
-            <w:tcMar>
-              <w:top w:w="40" w:type="dxa"/>
-              <w:left w:w="60" w:type="dxa"/>
-              <w:bottom w:w="40" w:type="dxa"/>
-              <w:right w:w="60" w:type="dxa"/>
-            </w:tcMar>
-            <w:hideMark/>
-          </w:tcPr>
-          <w:p>
-            <w:pPr>
-              <w:spacing w:after="0" w:line="240" w:lineRule="auto"/>
-              <w:rPr>
-                <w:rFonts w:ascii="Calibri" w:eastAsia="Times New Roman" w:hAnsi="Calibri" w:cs="Calibri"/>
-                <w:lang w:eastAsia="en-NZ"/>
-              </w:rPr>
-            </w:pPr>
-            <w:r>
-              <w:rPr>
-                <w:rFonts w:ascii="Calibri" w:eastAsia="Times New Roman" w:hAnsi="Calibri" w:cs="Calibri"/>
-                <w:lang w:eastAsia="en-NZ"/>
-              </w:rPr>
-              <w:t> </w:t>
-            </w:r>
-          </w:p>
-        </w:tc>
-        <w:tc>
-          <w:tcPr>
-            <w:tcW w:w="1829" w:type="dxa"/>
-            <w:tcBorders>
-              <w:top w:val="single" w:sz="8" w:space="0" w:color="A3A3A3"/>
-              <w:left w:val="single" w:sz="8" w:space="0" w:color="A3A3A3"/>
-              <w:bottom w:val="single" w:sz="8" w:space="0" w:color="A3A3A3"/>
-              <w:right w:val="single" w:sz="8" w:space="0" w:color="A3A3A3"/>
-            </w:tcBorders>
-            <w:tcMar>
-              <w:top w:w="40" w:type="dxa"/>
-              <w:left w:w="60" w:type="dxa"/>
-              <w:bottom w:w="40" w:type="dxa"/>
-              <w:right w:w="60" w:type="dxa"/>
-            </w:tcMar>
-            <w:hideMark/>
-          </w:tcPr>
-          <w:p>
-            <w:pPr>
-              <w:spacing w:after="0" w:line="240" w:lineRule="auto"/>
-              <w:rPr>
-                <w:rFonts w:ascii="Calibri" w:eastAsia="Times New Roman" w:hAnsi="Calibri" w:cs="Calibri"/>
-                <w:color w:val="000000"/>
-                <w:lang w:eastAsia="en-NZ"/>
-              </w:rPr>
-            </w:pPr>
-            <w:r>
-              <w:rPr>
-                <w:rFonts w:ascii="Calibri" w:eastAsia="Times New Roman" w:hAnsi="Calibri" w:cs="Calibri"/>
-                <w:color w:val="000000"/>
-                <w:lang w:eastAsia="en-NZ"/>
-              </w:rPr>
-              <w:t>Project Team Member</w:t>
-            </w:r>
-          </w:p>
-        </w:tc>
-        <w:tc>
-          <w:tcPr>
-            <w:tcW w:w="7294" w:type="dxa"/>
-            <w:tcBorders>
-              <w:top w:val="single" w:sz="8" w:space="0" w:color="A3A3A3"/>
-              <w:left w:val="single" w:sz="8" w:space="0" w:color="A3A3A3"/>
-              <w:bottom w:val="single" w:sz="8" w:space="0" w:color="A3A3A3"/>
-              <w:right w:val="single" w:sz="8" w:space="0" w:color="A3A3A3"/>
-            </w:tcBorders>
-            <w:tcMar>
-              <w:top w:w="40" w:type="dxa"/>
-              <w:left w:w="60" w:type="dxa"/>
-              <w:bottom w:w="40" w:type="dxa"/>
-              <w:right w:w="60" w:type="dxa"/>
-            </w:tcMar>
-            <w:hideMark/>
-          </w:tcPr>
-          <w:p>
-            <w:pPr>
-              <w:spacing w:after="0" w:line="240" w:lineRule="auto"/>
-              <w:rPr>
-                <w:rFonts w:ascii="Calibri" w:eastAsia="Times New Roman" w:hAnsi="Calibri" w:cs="Calibri"/>
-                <w:color w:val="000000"/>
-                <w:lang w:eastAsia="en-NZ"/>
-              </w:rPr>
-            </w:pPr>
-            <w:r>
-              <w:rPr>
-                <w:rFonts w:ascii="Calibri" w:eastAsia="Times New Roman" w:hAnsi="Calibri" w:cs="Calibri"/>
-                <w:color w:val="000000"/>
-                <w:lang w:eastAsia="en-NZ"/>
-              </w:rPr>
-              <w:t xml:space="preserve">Ensures consistent presentation and quality of information in all documentation distributed. Ensures all work is completed to the standards outlined in 1.2. </w:t>
-            </w:r>
-          </w:p>
-          <w:p>
-            <w:pPr>
-              <w:spacing w:after="0" w:line="240" w:lineRule="auto"/>
-              <w:rPr>
-                <w:rFonts w:ascii="Calibri" w:eastAsia="Times New Roman" w:hAnsi="Calibri" w:cs="Calibri"/>
-                <w:color w:val="000000"/>
-                <w:lang w:eastAsia="en-NZ"/>
-              </w:rPr>
-            </w:pPr>
-            <w:r>
-              <w:rPr>
-                <w:rFonts w:ascii="Calibri" w:eastAsia="Times New Roman" w:hAnsi="Calibri" w:cs="Calibri"/>
-                <w:color w:val="000000"/>
-                <w:lang w:eastAsia="en-NZ"/>
-              </w:rPr>
-              <w:t>Ensures the implementation of activities to ensure the quality of work completed.</w:t>
-            </w:r>
-          </w:p>
-        </w:tc>
-        <w:tc>
-          <w:tcPr>
-            <w:tcW w:w="1194" w:type="dxa"/>
-            <w:tcBorders>
-              <w:top w:val="single" w:sz="8" w:space="0" w:color="A3A3A3"/>
-              <w:left w:val="single" w:sz="8" w:space="0" w:color="A3A3A3"/>
-              <w:bottom w:val="single" w:sz="8" w:space="0" w:color="A3A3A3"/>
-              <w:right w:val="single" w:sz="8" w:space="0" w:color="A3A3A3"/>
-            </w:tcBorders>
-            <w:tcMar>
-              <w:top w:w="40" w:type="dxa"/>
-              <w:left w:w="60" w:type="dxa"/>
-              <w:bottom w:w="40" w:type="dxa"/>
-              <w:right w:w="60" w:type="dxa"/>
-            </w:tcMar>
-            <w:hideMark/>
-          </w:tcPr>
-          <w:p>
-            <w:pPr>
-              <w:spacing w:after="0" w:line="240" w:lineRule="auto"/>
-              <w:rPr>
-                <w:rFonts w:ascii="Calibri" w:eastAsia="Times New Roman" w:hAnsi="Calibri" w:cs="Calibri"/>
-                <w:color w:val="000000"/>
-                <w:lang w:eastAsia="en-NZ"/>
-              </w:rPr>
-            </w:pPr>
-            <w:r>
-              <w:rPr>
-                <w:rFonts w:ascii="Calibri" w:eastAsia="Times New Roman" w:hAnsi="Calibri" w:cs="Calibri"/>
-                <w:color w:val="000000"/>
-                <w:lang w:eastAsia="en-NZ"/>
-              </w:rPr>
-              <w:t>Validate, Conduct</w:t>
+            <w:tcW w:w="1311" w:type="dxa"/>
+            <w:tcBorders>
+              <w:top w:val="single" w:sz="8" w:space="0" w:color="A3A3A3"/>
+              <w:left w:val="single" w:sz="8" w:space="0" w:color="A3A3A3"/>
+              <w:bottom w:val="single" w:sz="8" w:space="0" w:color="A3A3A3"/>
+              <w:right w:val="single" w:sz="8" w:space="0" w:color="A3A3A3"/>
+            </w:tcBorders>
+            <w:tcMar>
+              <w:top w:w="40" w:type="dxa"/>
+              <w:left w:w="60" w:type="dxa"/>
+              <w:bottom w:w="40" w:type="dxa"/>
+              <w:right w:w="60" w:type="dxa"/>
+            </w:tcMar>
+          </w:tcPr>
+          <w:p>
+            <w:pPr>
+              <w:spacing w:after="0" w:line="240" w:lineRule="auto"/>
+              <w:rPr>
+                <w:rFonts w:ascii="Calibri" w:eastAsia="Times New Roman" w:hAnsi="Calibri" w:cs="Calibri"/>
+                <w:color w:val="000000"/>
+                <w:lang w:eastAsia="en-NZ"/>
+              </w:rPr>
+            </w:pPr>
+            <w:r>
+              <w:rPr>
+                <w:rFonts w:ascii="Calibri" w:eastAsia="Times New Roman" w:hAnsi="Calibri" w:cs="Calibri"/>
+                <w:color w:val="000000"/>
+                <w:lang w:eastAsia="en-NZ"/>
+              </w:rPr>
+              <w:t>Technical Advisor</w:t>
+            </w:r>
+          </w:p>
+        </w:tc>
+        <w:tc>
+          <w:tcPr>
+            <w:tcW w:w="1292" w:type="dxa"/>
+            <w:tcBorders>
+              <w:top w:val="single" w:sz="8" w:space="0" w:color="A3A3A3"/>
+              <w:left w:val="single" w:sz="8" w:space="0" w:color="A3A3A3"/>
+              <w:bottom w:val="single" w:sz="8" w:space="0" w:color="A3A3A3"/>
+              <w:right w:val="single" w:sz="8" w:space="0" w:color="A3A3A3"/>
+            </w:tcBorders>
+            <w:tcMar>
+              <w:top w:w="40" w:type="dxa"/>
+              <w:left w:w="60" w:type="dxa"/>
+              <w:bottom w:w="40" w:type="dxa"/>
+              <w:right w:w="60" w:type="dxa"/>
+            </w:tcMar>
+          </w:tcPr>
+          <w:p>
+            <w:pPr>
+              <w:spacing w:after="0" w:line="240" w:lineRule="auto"/>
+              <w:rPr>
+                <w:rFonts w:ascii="Calibri" w:eastAsia="Times New Roman" w:hAnsi="Calibri" w:cs="Calibri"/>
+                <w:lang w:eastAsia="en-NZ"/>
+              </w:rPr>
+            </w:pPr>
+            <w:r>
+              <w:rPr>
+                <w:rFonts w:ascii="Calibri" w:eastAsia="Times New Roman" w:hAnsi="Calibri" w:cs="Calibri"/>
+                <w:lang w:eastAsia="en-NZ"/>
+              </w:rPr>
+              <w:t>Akshay Raj Gollahalli</w:t>
+            </w:r>
+          </w:p>
+        </w:tc>
+        <w:tc>
+          <w:tcPr>
+            <w:tcW w:w="1566" w:type="dxa"/>
+            <w:tcBorders>
+              <w:top w:val="single" w:sz="8" w:space="0" w:color="A3A3A3"/>
+              <w:left w:val="single" w:sz="8" w:space="0" w:color="A3A3A3"/>
+              <w:bottom w:val="single" w:sz="8" w:space="0" w:color="A3A3A3"/>
+              <w:right w:val="single" w:sz="8" w:space="0" w:color="A3A3A3"/>
+            </w:tcBorders>
+            <w:tcMar>
+              <w:top w:w="40" w:type="dxa"/>
+              <w:left w:w="60" w:type="dxa"/>
+              <w:bottom w:w="40" w:type="dxa"/>
+              <w:right w:w="60" w:type="dxa"/>
+            </w:tcMar>
+          </w:tcPr>
+          <w:p>
+            <w:pPr>
+              <w:spacing w:after="0" w:line="240" w:lineRule="auto"/>
+              <w:rPr>
+                <w:rFonts w:ascii="Calibri" w:eastAsia="Times New Roman" w:hAnsi="Calibri" w:cs="Calibri"/>
+                <w:color w:val="000000"/>
+                <w:lang w:eastAsia="en-NZ"/>
+              </w:rPr>
+            </w:pPr>
+            <w:r>
+              <w:rPr>
+                <w:rFonts w:ascii="Calibri" w:eastAsia="Times New Roman" w:hAnsi="Calibri" w:cs="Calibri"/>
+                <w:color w:val="000000"/>
+                <w:lang w:eastAsia="en-NZ"/>
+              </w:rPr>
+              <w:t>AUT Staff/Student</w:t>
+            </w:r>
+          </w:p>
+        </w:tc>
+        <w:tc>
+          <w:tcPr>
+            <w:tcW w:w="4551" w:type="dxa"/>
+            <w:tcBorders>
+              <w:top w:val="single" w:sz="8" w:space="0" w:color="A3A3A3"/>
+              <w:left w:val="single" w:sz="8" w:space="0" w:color="A3A3A3"/>
+              <w:bottom w:val="single" w:sz="8" w:space="0" w:color="A3A3A3"/>
+              <w:right w:val="single" w:sz="8" w:space="0" w:color="A3A3A3"/>
+            </w:tcBorders>
+            <w:tcMar>
+              <w:top w:w="40" w:type="dxa"/>
+              <w:left w:w="60" w:type="dxa"/>
+              <w:bottom w:w="40" w:type="dxa"/>
+              <w:right w:w="60" w:type="dxa"/>
+            </w:tcMar>
+          </w:tcPr>
+          <w:p>
+            <w:pPr>
+              <w:spacing w:after="0" w:line="240" w:lineRule="auto"/>
+              <w:jc w:val="both"/>
+              <w:rPr>
+                <w:rFonts w:ascii="Calibri" w:eastAsia="Times New Roman" w:hAnsi="Calibri" w:cs="Calibri"/>
+                <w:color w:val="000000"/>
+                <w:lang w:eastAsia="en-NZ"/>
+              </w:rPr>
+            </w:pPr>
+            <w:r>
+              <w:rPr>
+                <w:rFonts w:ascii="Calibri" w:eastAsia="Times New Roman" w:hAnsi="Calibri" w:cs="Calibri"/>
+                <w:color w:val="000000"/>
+                <w:lang w:eastAsia="en-NZ"/>
+              </w:rPr>
+              <w:t>Audits and approves project deliverables from QA perspective. Reviews plans and deliverables for compliance with applicable standards. Provides guidance and assistance on process matters.</w:t>
+            </w:r>
+          </w:p>
+        </w:tc>
+        <w:tc>
+          <w:tcPr>
+            <w:tcW w:w="990" w:type="dxa"/>
+            <w:tcBorders>
+              <w:top w:val="single" w:sz="8" w:space="0" w:color="A3A3A3"/>
+              <w:left w:val="single" w:sz="8" w:space="0" w:color="A3A3A3"/>
+              <w:bottom w:val="single" w:sz="8" w:space="0" w:color="A3A3A3"/>
+              <w:right w:val="single" w:sz="8" w:space="0" w:color="A3A3A3"/>
+            </w:tcBorders>
+            <w:tcMar>
+              <w:top w:w="40" w:type="dxa"/>
+              <w:left w:w="60" w:type="dxa"/>
+              <w:bottom w:w="40" w:type="dxa"/>
+              <w:right w:w="60" w:type="dxa"/>
+            </w:tcMar>
+          </w:tcPr>
+          <w:p>
+            <w:pPr>
+              <w:spacing w:after="0" w:line="240" w:lineRule="auto"/>
+              <w:rPr>
+                <w:rFonts w:ascii="Calibri" w:eastAsia="Times New Roman" w:hAnsi="Calibri" w:cs="Calibri"/>
+                <w:color w:val="000000"/>
+                <w:lang w:eastAsia="en-NZ"/>
+              </w:rPr>
+            </w:pPr>
+            <w:r>
+              <w:rPr>
+                <w:rFonts w:ascii="Calibri" w:eastAsia="Times New Roman" w:hAnsi="Calibri" w:cs="Calibri"/>
+                <w:color w:val="000000"/>
+                <w:lang w:eastAsia="en-NZ"/>
+              </w:rPr>
+              <w:t>Approve</w:t>
             </w:r>
           </w:p>
         </w:tc>
@@ -2428,79 +2346,70 @@
       <w:tr>
         <w:tc>
           <w:tcPr>
-            <w:tcW w:w="1673" w:type="dxa"/>
-            <w:tcBorders>
-              <w:top w:val="single" w:sz="8" w:space="0" w:color="A3A3A3"/>
-              <w:left w:val="single" w:sz="8" w:space="0" w:color="A3A3A3"/>
-              <w:bottom w:val="single" w:sz="8" w:space="0" w:color="A3A3A3"/>
-              <w:right w:val="single" w:sz="8" w:space="0" w:color="A3A3A3"/>
-            </w:tcBorders>
-            <w:tcMar>
-              <w:top w:w="40" w:type="dxa"/>
-              <w:left w:w="60" w:type="dxa"/>
-              <w:bottom w:w="40" w:type="dxa"/>
-              <w:right w:w="60" w:type="dxa"/>
-            </w:tcMar>
-            <w:hideMark/>
-          </w:tcPr>
-          <w:p>
-            <w:pPr>
-              <w:spacing w:after="0" w:line="240" w:lineRule="auto"/>
-              <w:rPr>
-                <w:rFonts w:ascii="Calibri" w:eastAsia="Times New Roman" w:hAnsi="Calibri" w:cs="Calibri"/>
-                <w:color w:val="000000"/>
-                <w:lang w:eastAsia="en-NZ"/>
-              </w:rPr>
-            </w:pPr>
-            <w:r>
-              <w:rPr>
-                <w:rFonts w:ascii="Calibri" w:eastAsia="Times New Roman" w:hAnsi="Calibri" w:cs="Calibri"/>
-                <w:color w:val="000000"/>
-                <w:lang w:eastAsia="en-NZ"/>
-              </w:rPr>
-              <w:t>Project Manager</w:t>
-            </w:r>
-          </w:p>
-        </w:tc>
-        <w:tc>
-          <w:tcPr>
-            <w:tcW w:w="1659" w:type="dxa"/>
-            <w:tcBorders>
-              <w:top w:val="single" w:sz="8" w:space="0" w:color="A3A3A3"/>
-              <w:left w:val="single" w:sz="8" w:space="0" w:color="A3A3A3"/>
-              <w:bottom w:val="single" w:sz="8" w:space="0" w:color="A3A3A3"/>
-              <w:right w:val="single" w:sz="8" w:space="0" w:color="A3A3A3"/>
-            </w:tcBorders>
-            <w:tcMar>
-              <w:top w:w="40" w:type="dxa"/>
-              <w:left w:w="60" w:type="dxa"/>
-              <w:bottom w:w="40" w:type="dxa"/>
-              <w:right w:w="60" w:type="dxa"/>
-            </w:tcMar>
-            <w:hideMark/>
-          </w:tcPr>
-          <w:p>
-            <w:pPr>
-              <w:spacing w:after="0" w:line="240" w:lineRule="auto"/>
-              <w:rPr>
-                <w:rFonts w:ascii="Calibri" w:eastAsia="Times New Roman" w:hAnsi="Calibri" w:cs="Calibri"/>
-                <w:color w:val="000000"/>
-                <w:lang w:eastAsia="en-NZ"/>
-              </w:rPr>
-            </w:pPr>
-            <w:r>
-              <w:rPr>
-                <w:rFonts w:ascii="Calibri" w:eastAsia="Times New Roman" w:hAnsi="Calibri" w:cs="Calibri"/>
-                <w:color w:val="000000"/>
-                <w:lang w:eastAsia="en-NZ"/>
-              </w:rPr>
-              <w:t>Vinicius Alves</w:t>
-            </w:r>
-          </w:p>
-        </w:tc>
-        <w:tc>
-          <w:tcPr>
-            <w:tcW w:w="1829" w:type="dxa"/>
+            <w:tcW w:w="1311" w:type="dxa"/>
+            <w:tcBorders>
+              <w:top w:val="single" w:sz="8" w:space="0" w:color="A3A3A3"/>
+              <w:left w:val="single" w:sz="8" w:space="0" w:color="A3A3A3"/>
+              <w:bottom w:val="single" w:sz="8" w:space="0" w:color="A3A3A3"/>
+              <w:right w:val="single" w:sz="8" w:space="0" w:color="A3A3A3"/>
+            </w:tcBorders>
+            <w:tcMar>
+              <w:top w:w="40" w:type="dxa"/>
+              <w:left w:w="60" w:type="dxa"/>
+              <w:bottom w:w="40" w:type="dxa"/>
+              <w:right w:w="60" w:type="dxa"/>
+            </w:tcMar>
+            <w:hideMark/>
+          </w:tcPr>
+          <w:p>
+            <w:pPr>
+              <w:spacing w:after="0" w:line="240" w:lineRule="auto"/>
+              <w:rPr>
+                <w:rFonts w:ascii="Calibri" w:eastAsia="Times New Roman" w:hAnsi="Calibri" w:cs="Calibri"/>
+                <w:color w:val="000000"/>
+                <w:lang w:eastAsia="en-NZ"/>
+              </w:rPr>
+            </w:pPr>
+            <w:r>
+              <w:rPr>
+                <w:rFonts w:ascii="Calibri" w:eastAsia="Times New Roman" w:hAnsi="Calibri" w:cs="Calibri"/>
+                <w:color w:val="000000"/>
+                <w:lang w:eastAsia="en-NZ"/>
+              </w:rPr>
+              <w:t xml:space="preserve">Quality Assurance Manager </w:t>
+            </w:r>
+          </w:p>
+        </w:tc>
+        <w:tc>
+          <w:tcPr>
+            <w:tcW w:w="1292" w:type="dxa"/>
+            <w:tcBorders>
+              <w:top w:val="single" w:sz="8" w:space="0" w:color="A3A3A3"/>
+              <w:left w:val="single" w:sz="8" w:space="0" w:color="A3A3A3"/>
+              <w:bottom w:val="single" w:sz="8" w:space="0" w:color="A3A3A3"/>
+              <w:right w:val="single" w:sz="8" w:space="0" w:color="A3A3A3"/>
+            </w:tcBorders>
+            <w:tcMar>
+              <w:top w:w="40" w:type="dxa"/>
+              <w:left w:w="60" w:type="dxa"/>
+              <w:bottom w:w="40" w:type="dxa"/>
+              <w:right w:w="60" w:type="dxa"/>
+            </w:tcMar>
+            <w:hideMark/>
+          </w:tcPr>
+          <w:p>
+            <w:pPr>
+              <w:spacing w:after="0" w:line="240" w:lineRule="auto"/>
+              <w:rPr>
+                <w:rFonts w:ascii="Calibri" w:eastAsia="Times New Roman" w:hAnsi="Calibri" w:cs="Calibri"/>
+                <w:lang w:eastAsia="en-NZ"/>
+              </w:rPr>
+            </w:pPr>
+          </w:p>
+        </w:tc>
+        <w:tc>
+          <w:tcPr>
+            <w:tcW w:w="1566" w:type="dxa"/>
             <w:tcBorders>
               <w:top w:val="single" w:sz="8" w:space="0" w:color="A3A3A3"/>
               <w:left w:val="single" w:sz="8" w:space="0" w:color="A3A3A3"/>
@@ -2536,91 +2445,74 @@
         </w:tc>
         <w:tc>
           <w:tcPr>
-            <w:tcW w:w="7318" w:type="dxa"/>
-            <w:tcBorders>
-              <w:top w:val="single" w:sz="8" w:space="0" w:color="A3A3A3"/>
-              <w:left w:val="single" w:sz="8" w:space="0" w:color="A3A3A3"/>
-              <w:bottom w:val="single" w:sz="8" w:space="0" w:color="A3A3A3"/>
-              <w:right w:val="single" w:sz="8" w:space="0" w:color="A3A3A3"/>
-            </w:tcBorders>
-            <w:tcMar>
-              <w:top w:w="40" w:type="dxa"/>
-              <w:left w:w="60" w:type="dxa"/>
-              <w:bottom w:w="40" w:type="dxa"/>
-              <w:right w:w="60" w:type="dxa"/>
-            </w:tcMar>
-            <w:hideMark/>
-          </w:tcPr>
-          <w:p>
-            <w:pPr>
-              <w:spacing w:after="0" w:line="240" w:lineRule="auto"/>
-              <w:rPr>
-                <w:rFonts w:ascii="Calibri" w:eastAsia="Times New Roman" w:hAnsi="Calibri" w:cs="Calibri"/>
-                <w:color w:val="000000"/>
-                <w:lang w:eastAsia="en-NZ"/>
-              </w:rPr>
-            </w:pPr>
-            <w:r>
-              <w:rPr>
-                <w:rFonts w:ascii="Calibri" w:eastAsia="Times New Roman" w:hAnsi="Calibri" w:cs="Calibri"/>
-                <w:color w:val="000000"/>
-                <w:lang w:eastAsia="en-NZ"/>
-              </w:rPr>
-              <w:t>Monitors PMS, and maintains minutes and notes to ensure information acted upon is both current and accurate.</w:t>
-            </w:r>
-          </w:p>
-          <w:p>
-            <w:pPr>
-              <w:spacing w:after="0" w:line="240" w:lineRule="auto"/>
-              <w:rPr>
-                <w:rFonts w:ascii="Calibri" w:eastAsia="Times New Roman" w:hAnsi="Calibri" w:cs="Calibri"/>
-                <w:color w:val="000000"/>
-                <w:lang w:eastAsia="en-NZ"/>
-              </w:rPr>
-            </w:pPr>
-            <w:r>
-              <w:rPr>
-                <w:rFonts w:ascii="Calibri" w:eastAsia="Times New Roman" w:hAnsi="Calibri" w:cs="Calibri"/>
-                <w:color w:val="000000"/>
-                <w:lang w:eastAsia="en-NZ"/>
-              </w:rPr>
-              <w:t>Audits and approves project documentation and plans. Provides feedback and QA in relation to each completed phase.</w:t>
-            </w:r>
-          </w:p>
-        </w:tc>
-        <w:tc>
-          <w:tcPr>
-            <w:tcW w:w="1194" w:type="dxa"/>
-            <w:tcBorders>
-              <w:top w:val="single" w:sz="8" w:space="0" w:color="A3A3A3"/>
-              <w:left w:val="single" w:sz="8" w:space="0" w:color="A3A3A3"/>
-              <w:bottom w:val="single" w:sz="8" w:space="0" w:color="A3A3A3"/>
-              <w:right w:val="single" w:sz="8" w:space="0" w:color="A3A3A3"/>
-            </w:tcBorders>
-            <w:tcMar>
-              <w:top w:w="40" w:type="dxa"/>
-              <w:left w:w="60" w:type="dxa"/>
-              <w:bottom w:w="40" w:type="dxa"/>
-              <w:right w:w="60" w:type="dxa"/>
-            </w:tcMar>
-            <w:hideMark/>
-          </w:tcPr>
-          <w:p>
-            <w:pPr>
-              <w:spacing w:after="0" w:line="240" w:lineRule="auto"/>
-              <w:rPr>
-                <w:rFonts w:ascii="Calibri" w:eastAsia="Times New Roman" w:hAnsi="Calibri" w:cs="Calibri"/>
-                <w:color w:val="000000"/>
-                <w:lang w:eastAsia="en-NZ"/>
-              </w:rPr>
-            </w:pPr>
-            <w:r>
-              <w:rPr>
-                <w:rFonts w:ascii="Calibri" w:eastAsia="Times New Roman" w:hAnsi="Calibri" w:cs="Calibri"/>
-                <w:color w:val="000000"/>
-                <w:lang w:eastAsia="en-NZ"/>
-              </w:rPr>
-              <w:t>Conduct, Approve</w:t>
+            <w:tcW w:w="4551" w:type="dxa"/>
+            <w:tcBorders>
+              <w:top w:val="single" w:sz="8" w:space="0" w:color="A3A3A3"/>
+              <w:left w:val="single" w:sz="8" w:space="0" w:color="A3A3A3"/>
+              <w:bottom w:val="single" w:sz="8" w:space="0" w:color="A3A3A3"/>
+              <w:right w:val="single" w:sz="8" w:space="0" w:color="A3A3A3"/>
+            </w:tcBorders>
+            <w:tcMar>
+              <w:top w:w="40" w:type="dxa"/>
+              <w:left w:w="60" w:type="dxa"/>
+              <w:bottom w:w="40" w:type="dxa"/>
+              <w:right w:w="60" w:type="dxa"/>
+            </w:tcMar>
+            <w:hideMark/>
+          </w:tcPr>
+          <w:p>
+            <w:pPr>
+              <w:spacing w:after="0" w:line="240" w:lineRule="auto"/>
+              <w:jc w:val="both"/>
+              <w:rPr>
+                <w:rFonts w:ascii="Calibri" w:eastAsia="Times New Roman" w:hAnsi="Calibri" w:cs="Calibri"/>
+                <w:color w:val="000000"/>
+                <w:lang w:eastAsia="en-NZ"/>
+              </w:rPr>
+            </w:pPr>
+            <w:r>
+              <w:rPr>
+                <w:rFonts w:ascii="Calibri" w:eastAsia="Times New Roman" w:hAnsi="Calibri" w:cs="Calibri"/>
+                <w:color w:val="000000"/>
+                <w:lang w:eastAsia="en-NZ"/>
+              </w:rPr>
+              <w:t>Ensures consistent presentation and quality of information in all documentation distributed. Ensures all work is completed to the standards outlined in 1.2. Ensures the implementation of activities to ensure the quality of work completed.</w:t>
+            </w:r>
+          </w:p>
+        </w:tc>
+        <w:tc>
+          <w:tcPr>
+            <w:tcW w:w="990" w:type="dxa"/>
+            <w:tcBorders>
+              <w:top w:val="single" w:sz="8" w:space="0" w:color="A3A3A3"/>
+              <w:left w:val="single" w:sz="8" w:space="0" w:color="A3A3A3"/>
+              <w:bottom w:val="single" w:sz="8" w:space="0" w:color="A3A3A3"/>
+              <w:right w:val="single" w:sz="8" w:space="0" w:color="A3A3A3"/>
+            </w:tcBorders>
+            <w:tcMar>
+              <w:top w:w="40" w:type="dxa"/>
+              <w:left w:w="60" w:type="dxa"/>
+              <w:bottom w:w="40" w:type="dxa"/>
+              <w:right w:w="60" w:type="dxa"/>
+            </w:tcMar>
+            <w:hideMark/>
+          </w:tcPr>
+          <w:p>
+            <w:pPr>
+              <w:spacing w:after="0" w:line="240" w:lineRule="auto"/>
+              <w:rPr>
+                <w:rFonts w:ascii="Calibri" w:eastAsia="Times New Roman" w:hAnsi="Calibri" w:cs="Calibri"/>
+                <w:color w:val="000000"/>
+                <w:lang w:eastAsia="en-NZ"/>
+              </w:rPr>
+            </w:pPr>
+            <w:r>
+              <w:rPr>
+                <w:rFonts w:ascii="Calibri" w:eastAsia="Times New Roman" w:hAnsi="Calibri" w:cs="Calibri"/>
+                <w:color w:val="000000"/>
+                <w:lang w:eastAsia="en-NZ"/>
+              </w:rPr>
+              <w:t>Validate, Conduct</w:t>
             </w:r>
           </w:p>
         </w:tc>
@@ -2628,7 +2520,206 @@
       <w:tr>
         <w:tc>
           <w:tcPr>
-            <w:tcW w:w="1673" w:type="dxa"/>
+            <w:tcW w:w="1311" w:type="dxa"/>
+            <w:tcBorders>
+              <w:top w:val="single" w:sz="8" w:space="0" w:color="A3A3A3"/>
+              <w:left w:val="single" w:sz="8" w:space="0" w:color="A3A3A3"/>
+              <w:bottom w:val="single" w:sz="8" w:space="0" w:color="A3A3A3"/>
+              <w:right w:val="single" w:sz="8" w:space="0" w:color="A3A3A3"/>
+            </w:tcBorders>
+            <w:tcMar>
+              <w:top w:w="40" w:type="dxa"/>
+              <w:left w:w="60" w:type="dxa"/>
+              <w:bottom w:w="40" w:type="dxa"/>
+              <w:right w:w="60" w:type="dxa"/>
+            </w:tcMar>
+            <w:hideMark/>
+          </w:tcPr>
+          <w:p>
+            <w:pPr>
+              <w:spacing w:after="0" w:line="240" w:lineRule="auto"/>
+              <w:rPr>
+                <w:rFonts w:ascii="Calibri" w:eastAsia="Times New Roman" w:hAnsi="Calibri" w:cs="Calibri"/>
+                <w:color w:val="000000"/>
+                <w:lang w:eastAsia="en-NZ"/>
+              </w:rPr>
+            </w:pPr>
+            <w:r>
+              <w:rPr>
+                <w:rFonts w:ascii="Calibri" w:eastAsia="Times New Roman" w:hAnsi="Calibri" w:cs="Calibri"/>
+                <w:color w:val="000000"/>
+                <w:lang w:eastAsia="en-NZ"/>
+              </w:rPr>
+              <w:t>Project Manager</w:t>
+            </w:r>
+          </w:p>
+        </w:tc>
+        <w:tc>
+          <w:tcPr>
+            <w:tcW w:w="1292" w:type="dxa"/>
+            <w:tcBorders>
+              <w:top w:val="single" w:sz="8" w:space="0" w:color="A3A3A3"/>
+              <w:left w:val="single" w:sz="8" w:space="0" w:color="A3A3A3"/>
+              <w:bottom w:val="single" w:sz="8" w:space="0" w:color="A3A3A3"/>
+              <w:right w:val="single" w:sz="8" w:space="0" w:color="A3A3A3"/>
+            </w:tcBorders>
+            <w:tcMar>
+              <w:top w:w="40" w:type="dxa"/>
+              <w:left w:w="60" w:type="dxa"/>
+              <w:bottom w:w="40" w:type="dxa"/>
+              <w:right w:w="60" w:type="dxa"/>
+            </w:tcMar>
+            <w:hideMark/>
+          </w:tcPr>
+          <w:p>
+            <w:pPr>
+              <w:spacing w:after="0" w:line="240" w:lineRule="auto"/>
+              <w:rPr>
+                <w:rFonts w:ascii="Calibri" w:eastAsia="Times New Roman" w:hAnsi="Calibri" w:cs="Calibri"/>
+                <w:color w:val="000000"/>
+                <w:lang w:eastAsia="en-NZ"/>
+              </w:rPr>
+            </w:pPr>
+            <w:r>
+              <w:rPr>
+                <w:rFonts w:ascii="Calibri" w:eastAsia="Times New Roman" w:hAnsi="Calibri" w:cs="Calibri"/>
+                <w:color w:val="000000"/>
+                <w:lang w:eastAsia="en-NZ"/>
+              </w:rPr>
+              <w:t>Vinicius Alves</w:t>
+            </w:r>
+          </w:p>
+        </w:tc>
+        <w:tc>
+          <w:tcPr>
+            <w:tcW w:w="1566" w:type="dxa"/>
+            <w:tcBorders>
+              <w:top w:val="single" w:sz="8" w:space="0" w:color="A3A3A3"/>
+              <w:left w:val="single" w:sz="8" w:space="0" w:color="A3A3A3"/>
+              <w:bottom w:val="single" w:sz="8" w:space="0" w:color="A3A3A3"/>
+              <w:right w:val="single" w:sz="8" w:space="0" w:color="A3A3A3"/>
+            </w:tcBorders>
+            <w:tcMar>
+              <w:top w:w="40" w:type="dxa"/>
+              <w:left w:w="60" w:type="dxa"/>
+              <w:bottom w:w="40" w:type="dxa"/>
+              <w:right w:w="60" w:type="dxa"/>
+            </w:tcMar>
+            <w:hideMark/>
+          </w:tcPr>
+          <w:p>
+            <w:pPr>
+              <w:spacing w:after="0" w:line="240" w:lineRule="auto"/>
+              <w:rPr>
+                <w:rFonts w:ascii="Calibri" w:eastAsia="Times New Roman" w:hAnsi="Calibri" w:cs="Calibri"/>
+                <w:color w:val="000000"/>
+                <w:lang w:eastAsia="en-NZ"/>
+              </w:rPr>
+            </w:pPr>
+            <w:r>
+              <w:rPr>
+                <w:rFonts w:ascii="Calibri" w:eastAsia="Times New Roman" w:hAnsi="Calibri" w:cs="Calibri"/>
+                <w:color w:val="000000"/>
+                <w:lang w:eastAsia="en-NZ"/>
+              </w:rPr>
+              <w:t>Project Team Member</w:t>
+            </w:r>
+          </w:p>
+        </w:tc>
+        <w:tc>
+          <w:tcPr>
+            <w:tcW w:w="4551" w:type="dxa"/>
+            <w:tcBorders>
+              <w:top w:val="single" w:sz="8" w:space="0" w:color="A3A3A3"/>
+              <w:left w:val="single" w:sz="8" w:space="0" w:color="A3A3A3"/>
+              <w:bottom w:val="single" w:sz="8" w:space="0" w:color="A3A3A3"/>
+              <w:right w:val="single" w:sz="8" w:space="0" w:color="A3A3A3"/>
+            </w:tcBorders>
+            <w:tcMar>
+              <w:top w:w="40" w:type="dxa"/>
+              <w:left w:w="60" w:type="dxa"/>
+              <w:bottom w:w="40" w:type="dxa"/>
+              <w:right w:w="60" w:type="dxa"/>
+            </w:tcMar>
+            <w:hideMark/>
+          </w:tcPr>
+          <w:p>
+            <w:pPr>
+              <w:spacing w:after="0" w:line="240" w:lineRule="auto"/>
+              <w:jc w:val="both"/>
+              <w:rPr>
+                <w:rFonts w:ascii="Calibri" w:eastAsia="Times New Roman" w:hAnsi="Calibri" w:cs="Calibri"/>
+                <w:color w:val="000000"/>
+                <w:lang w:eastAsia="en-NZ"/>
+              </w:rPr>
+            </w:pPr>
+            <w:r>
+              <w:rPr>
+                <w:rFonts w:ascii="Calibri" w:eastAsia="Times New Roman" w:hAnsi="Calibri" w:cs="Calibri"/>
+                <w:color w:val="000000"/>
+                <w:lang w:eastAsia="en-NZ"/>
+              </w:rPr>
+              <w:t>Monitors PMS, and maintains minutes and notes to ensure information acted upon is both current and accurate.</w:t>
+            </w:r>
+            <w:r>
+              <w:rPr>
+                <w:rFonts w:ascii="Calibri" w:eastAsia="Times New Roman" w:hAnsi="Calibri" w:cs="Calibri"/>
+                <w:color w:val="000000"/>
+                <w:lang w:eastAsia="en-NZ"/>
+              </w:rPr>
+              <w:t xml:space="preserve"> </w:t>
+            </w:r>
+            <w:r>
+              <w:rPr>
+                <w:rFonts w:ascii="Calibri" w:eastAsia="Times New Roman" w:hAnsi="Calibri" w:cs="Calibri"/>
+                <w:color w:val="000000"/>
+                <w:lang w:eastAsia="en-NZ"/>
+              </w:rPr>
+              <w:t>Audits and approves project documentation and plans. Provides feedback and QA in relation to each completed phase.</w:t>
+            </w:r>
+          </w:p>
+        </w:tc>
+        <w:tc>
+          <w:tcPr>
+            <w:tcW w:w="990" w:type="dxa"/>
+            <w:tcBorders>
+              <w:top w:val="single" w:sz="8" w:space="0" w:color="A3A3A3"/>
+              <w:left w:val="single" w:sz="8" w:space="0" w:color="A3A3A3"/>
+              <w:bottom w:val="single" w:sz="8" w:space="0" w:color="A3A3A3"/>
+              <w:right w:val="single" w:sz="8" w:space="0" w:color="A3A3A3"/>
+            </w:tcBorders>
+            <w:tcMar>
+              <w:top w:w="40" w:type="dxa"/>
+              <w:left w:w="60" w:type="dxa"/>
+              <w:bottom w:w="40" w:type="dxa"/>
+              <w:right w:w="60" w:type="dxa"/>
+            </w:tcMar>
+            <w:hideMark/>
+          </w:tcPr>
+          <w:p>
+            <w:pPr>
+              <w:spacing w:after="0" w:line="240" w:lineRule="auto"/>
+              <w:rPr>
+                <w:rFonts w:ascii="Calibri" w:eastAsia="Times New Roman" w:hAnsi="Calibri" w:cs="Calibri"/>
+                <w:color w:val="000000"/>
+                <w:lang w:eastAsia="en-NZ"/>
+              </w:rPr>
+            </w:pPr>
+            <w:r>
+              <w:rPr>
+                <w:rFonts w:ascii="Calibri" w:eastAsia="Times New Roman" w:hAnsi="Calibri" w:cs="Calibri"/>
+                <w:color w:val="000000"/>
+                <w:lang w:eastAsia="en-NZ"/>
+              </w:rPr>
+              <w:t>Conduct, Approve</w:t>
+            </w:r>
+          </w:p>
+        </w:tc>
+      </w:tr>
+      <w:tr>
+        <w:tc>
+          <w:tcPr>
+            <w:tcW w:w="1311" w:type="dxa"/>
             <w:tcBorders>
               <w:top w:val="single" w:sz="8" w:space="0" w:color="A3A3A3"/>
               <w:left w:val="single" w:sz="8" w:space="0" w:color="A3A3A3"/>
@@ -2664,7 +2755,7 @@
         </w:tc>
         <w:tc>
           <w:tcPr>
-            <w:tcW w:w="1659" w:type="dxa"/>
+            <w:tcW w:w="1292" w:type="dxa"/>
             <w:tcBorders>
               <w:top w:val="single" w:sz="8" w:space="0" w:color="A3A3A3"/>
               <w:left w:val="single" w:sz="8" w:space="0" w:color="A3A3A3"/>
@@ -2702,7 +2793,7 @@
         </w:tc>
         <w:tc>
           <w:tcPr>
-            <w:tcW w:w="1829" w:type="dxa"/>
+            <w:tcW w:w="1566" w:type="dxa"/>
             <w:tcBorders>
               <w:top w:val="single" w:sz="8" w:space="0" w:color="A3A3A3"/>
               <w:left w:val="single" w:sz="8" w:space="0" w:color="A3A3A3"/>
@@ -2738,24 +2829,25 @@
         </w:tc>
         <w:tc>
           <w:tcPr>
-            <w:tcW w:w="7294" w:type="dxa"/>
-            <w:tcBorders>
-              <w:top w:val="single" w:sz="8" w:space="0" w:color="A3A3A3"/>
-              <w:left w:val="single" w:sz="8" w:space="0" w:color="A3A3A3"/>
-              <w:bottom w:val="single" w:sz="8" w:space="0" w:color="A3A3A3"/>
-              <w:right w:val="single" w:sz="8" w:space="0" w:color="A3A3A3"/>
-            </w:tcBorders>
-            <w:tcMar>
-              <w:top w:w="40" w:type="dxa"/>
-              <w:left w:w="60" w:type="dxa"/>
-              <w:bottom w:w="40" w:type="dxa"/>
-              <w:right w:w="60" w:type="dxa"/>
-            </w:tcMar>
-            <w:hideMark/>
-          </w:tcPr>
-          <w:p>
-            <w:pPr>
-              <w:spacing w:after="0" w:line="240" w:lineRule="auto"/>
+            <w:tcW w:w="4551" w:type="dxa"/>
+            <w:tcBorders>
+              <w:top w:val="single" w:sz="8" w:space="0" w:color="A3A3A3"/>
+              <w:left w:val="single" w:sz="8" w:space="0" w:color="A3A3A3"/>
+              <w:bottom w:val="single" w:sz="8" w:space="0" w:color="A3A3A3"/>
+              <w:right w:val="single" w:sz="8" w:space="0" w:color="A3A3A3"/>
+            </w:tcBorders>
+            <w:tcMar>
+              <w:top w:w="40" w:type="dxa"/>
+              <w:left w:w="60" w:type="dxa"/>
+              <w:bottom w:w="40" w:type="dxa"/>
+              <w:right w:w="60" w:type="dxa"/>
+            </w:tcMar>
+            <w:hideMark/>
+          </w:tcPr>
+          <w:p>
+            <w:pPr>
+              <w:spacing w:after="0" w:line="240" w:lineRule="auto"/>
+              <w:jc w:val="both"/>
               <w:rPr>
                 <w:rFonts w:ascii="Calibri" w:eastAsia="Times New Roman" w:hAnsi="Calibri" w:cs="Calibri"/>
                 <w:color w:val="000000"/>
@@ -2774,7 +2866,7 @@
         </w:tc>
         <w:tc>
           <w:tcPr>
-            <w:tcW w:w="1194" w:type="dxa"/>
+            <w:tcW w:w="990" w:type="dxa"/>
             <w:tcBorders>
               <w:top w:val="single" w:sz="8" w:space="0" w:color="A3A3A3"/>
               <w:left w:val="single" w:sz="8" w:space="0" w:color="A3A3A3"/>
@@ -2815,39 +2907,20 @@
         <w:spacing w:after="0" w:line="240" w:lineRule="auto"/>
         <w:rPr>
           <w:rFonts w:ascii="Calibri" w:eastAsia="Times New Roman" w:hAnsi="Calibri" w:cs="Calibri"/>
-          <w:lang w:eastAsia="en-NZ"/>
-        </w:rPr>
-      </w:pPr>
-      <w:r>
-        <w:rPr>
-          <w:rFonts w:ascii="Calibri" w:eastAsia="Times New Roman" w:hAnsi="Calibri" w:cs="Calibri"/>
-          <w:sz w:val="24"/>
-          <w:szCs w:val="24"/>
-          <w:lang w:eastAsia="en-NZ"/>
-        </w:rPr>
-        <w:lastRenderedPageBreak/>
-        <w:t> </w:t>
-      </w:r>
-      <w:r>
-        <w:rPr>
-          <w:rFonts w:ascii="Calibri" w:eastAsia="Times New Roman" w:hAnsi="Calibri" w:cs="Calibri"/>
           <w:b/>
           <w:bCs/>
+          <w:color w:val="000000"/>
           <w:sz w:val="28"/>
           <w:szCs w:val="28"/>
           <w:lang w:eastAsia="en-NZ"/>
         </w:rPr>
-        <w:t>  </w:t>
-      </w:r>
+      </w:pPr>
     </w:p>
     <w:p>
       <w:pPr>
-        <w:spacing w:before="360" w:after="120" w:line="240" w:lineRule="auto"/>
-        <w:rPr>
-          <w:rFonts w:ascii="Calibri" w:eastAsia="Times New Roman" w:hAnsi="Calibri" w:cs="Calibri"/>
-          <w:color w:val="000000"/>
-          <w:sz w:val="28"/>
-          <w:szCs w:val="28"/>
+        <w:spacing w:after="0" w:line="240" w:lineRule="auto"/>
+        <w:rPr>
+          <w:rFonts w:ascii="Calibri" w:eastAsia="Times New Roman" w:hAnsi="Calibri" w:cs="Calibri"/>
           <w:lang w:eastAsia="en-NZ"/>
         </w:rPr>
       </w:pPr>
@@ -2891,6 +2964,7 @@
     <w:p>
       <w:pPr>
         <w:spacing w:after="180" w:line="240" w:lineRule="auto"/>
+        <w:jc w:val="both"/>
         <w:rPr>
           <w:rFonts w:ascii="Calibri" w:eastAsia="Times New Roman" w:hAnsi="Calibri" w:cs="Calibri"/>
           <w:color w:val="000000"/>
@@ -2913,6 +2987,7 @@
     <w:p>
       <w:pPr>
         <w:spacing w:after="180" w:line="240" w:lineRule="auto"/>
+        <w:jc w:val="both"/>
         <w:rPr>
           <w:rFonts w:ascii="Calibri" w:eastAsia="Times New Roman" w:hAnsi="Calibri" w:cs="Calibri"/>
           <w:color w:val="000000"/>
@@ -2929,6 +3004,7 @@
           <w:szCs w:val="24"/>
           <w:lang w:eastAsia="en-NZ"/>
         </w:rPr>
+        <w:lastRenderedPageBreak/>
         <w:t>Independent reviews can be performed at any stage, though a full review of all deliverables will be administered before any deadlines, fulfilment of deliverables, or installation.</w:t>
       </w:r>
     </w:p>
@@ -3059,6 +3135,7 @@
     <w:p>
       <w:pPr>
         <w:spacing w:after="180" w:line="240" w:lineRule="auto"/>
+        <w:jc w:val="both"/>
         <w:rPr>
           <w:rFonts w:ascii="Calibri" w:eastAsia="Times New Roman" w:hAnsi="Calibri" w:cs="Calibri"/>
           <w:color w:val="000000"/>
@@ -3081,6 +3158,7 @@
     <w:p>
       <w:pPr>
         <w:spacing w:after="180" w:line="240" w:lineRule="auto"/>
+        <w:jc w:val="both"/>
         <w:rPr>
           <w:rFonts w:ascii="Calibri" w:eastAsia="Times New Roman" w:hAnsi="Calibri" w:cs="Calibri"/>
           <w:color w:val="000000"/>
@@ -3127,6 +3205,7 @@
     <w:p>
       <w:pPr>
         <w:spacing w:after="180" w:line="240" w:lineRule="auto"/>
+        <w:jc w:val="both"/>
         <w:rPr>
           <w:rFonts w:ascii="Calibri" w:eastAsia="Times New Roman" w:hAnsi="Calibri" w:cs="Calibri"/>
           <w:color w:val="000000"/>
@@ -3173,6 +3252,7 @@
     <w:p>
       <w:pPr>
         <w:spacing w:after="180" w:line="240" w:lineRule="auto"/>
+        <w:jc w:val="both"/>
         <w:rPr>
           <w:rFonts w:ascii="Calibri" w:eastAsia="Times New Roman" w:hAnsi="Calibri" w:cs="Calibri"/>
           <w:color w:val="000000"/>
@@ -3195,6 +3275,7 @@
     <w:p>
       <w:pPr>
         <w:spacing w:after="180" w:line="240" w:lineRule="auto"/>
+        <w:jc w:val="both"/>
         <w:rPr>
           <w:rFonts w:ascii="Calibri" w:eastAsia="Times New Roman" w:hAnsi="Calibri" w:cs="Calibri"/>
           <w:color w:val="000000"/>
@@ -3265,6 +3346,7 @@
     <w:p>
       <w:pPr>
         <w:spacing w:after="180" w:line="240" w:lineRule="auto"/>
+        <w:jc w:val="both"/>
         <w:rPr>
           <w:rFonts w:ascii="Calibri" w:eastAsia="Times New Roman" w:hAnsi="Calibri" w:cs="Calibri"/>
           <w:color w:val="000000"/>
@@ -3281,23 +3363,13 @@
           <w:szCs w:val="24"/>
           <w:lang w:eastAsia="en-NZ"/>
         </w:rPr>
-        <w:t xml:space="preserve">Incidents of non-compliance in documentation and work in reviews shall be addressed between the reviewing team member and the members whose work fell short of the quality </w:t>
-      </w:r>
-      <w:r>
-        <w:rPr>
-          <w:rFonts w:ascii="Calibri" w:eastAsia="Times New Roman" w:hAnsi="Calibri" w:cs="Calibri"/>
-          <w:color w:val="000000"/>
-          <w:sz w:val="24"/>
-          <w:szCs w:val="24"/>
-          <w:lang w:eastAsia="en-NZ"/>
-        </w:rPr>
-        <w:lastRenderedPageBreak/>
-        <w:t>required. It is then that team members increase the quality of work to an acceptable standard or seek help in attaining that standard. Failure to do either of the above shall be addressed by the quality assurance manager with the involvement of the project supervisor at the quality assurance manager’s discretion.</w:t>
+        <w:t>Incidents of non-compliance in documentation and work in reviews shall be addressed between the reviewing team member and the members whose work fell short of the quality required. It is then that team members increase the quality of work to an acceptable standard or seek help in attaining that standard. Failure to do either of the above shall be addressed by the quality assurance manager with the involvement of the project supervisor at the quality assurance manager’s discretion.</w:t>
       </w:r>
     </w:p>
     <w:p>
       <w:pPr>
         <w:spacing w:after="180" w:line="240" w:lineRule="auto"/>
+        <w:jc w:val="both"/>
         <w:rPr>
           <w:rFonts w:ascii="Calibri" w:eastAsia="Times New Roman" w:hAnsi="Calibri" w:cs="Calibri"/>
           <w:color w:val="000000"/>
@@ -3316,24 +3388,9 @@
         </w:rPr>
         <w:t>Incidents of non-compliance in documentation and work in audits shall be documented, dispersed amongst team members and addressed at the next possible team meeting. At the quality assurance manager’s discretion, items can be taken to the project supervisor for guidance.</w:t>
       </w:r>
+      <w:bookmarkStart w:id="0" w:name="_GoBack"/>
+      <w:bookmarkEnd w:id="0"/>
     </w:p>
-    <w:p>
-      <w:pPr>
-        <w:spacing w:line="240" w:lineRule="auto"/>
-        <w:rPr>
-          <w:rFonts w:ascii="Calibri" w:eastAsia="Times New Roman" w:hAnsi="Calibri" w:cs="Calibri"/>
-          <w:lang w:eastAsia="en-NZ"/>
-        </w:rPr>
-      </w:pPr>
-      <w:r>
-        <w:rPr>
-          <w:rFonts w:ascii="Calibri" w:eastAsia="Times New Roman" w:hAnsi="Calibri" w:cs="Calibri"/>
-          <w:lang w:eastAsia="en-NZ"/>
-        </w:rPr>
-        <w:t> </w:t>
-      </w:r>
-    </w:p>
-    <w:p/>
     <w:sectPr>
       <w:pgSz w:w="11906" w:h="16838"/>
       <w:pgMar w:top="1440" w:right="1440" w:bottom="1440" w:left="1440" w:header="708" w:footer="708" w:gutter="0"/>
@@ -3345,7 +3402,7 @@
 </file>
 
 <file path=word/numbering.xml><?xml version="1.0" encoding="utf-8"?>
-<w:numbering xmlns:wpc="http://schemas.microsoft.com/office/word/2010/wordprocessingCanvas" xmlns:cx="http://schemas.microsoft.com/office/drawing/2014/chartex" xmlns:cx1="http://schemas.microsoft.com/office/drawing/2015/9/8/chartex" xmlns:cx2="http://schemas.microsoft.com/office/drawing/2015/10/21/chartex" xmlns:cx3="http://schemas.microsoft.com/office/drawing/2016/5/9/chartex" xmlns:cx4="http://schemas.microsoft.com/office/drawing/2016/5/10/chartex" xmlns:cx5="http://schemas.microsoft.com/office/drawing/2016/5/11/chartex" xmlns:mc="http://schemas.openxmlformats.org/markup-compatibility/2006" xmlns:o="urn:schemas-microsoft-com:office:office" xmlns:r="http://schemas.openxmlformats.org/officeDocument/2006/relationships" xmlns:m="http://schemas.openxmlformats.org/officeDocument/2006/math" xmlns:v="urn:schemas-microsoft-com:vml" xmlns:wp14="http://schemas.microsoft.com/office/word/2010/wordprocessingDrawing" xmlns:wp="http://schemas.openxmlformats.org/drawingml/2006/wordprocessingDrawing" xmlns:w10="urn:schemas-microsoft-com:office:word" xmlns:w="http://schemas.openxmlformats.org/wordprocessingml/2006/main" xmlns:w14="http://schemas.microsoft.com/office/word/2010/wordml" xmlns:w15="http://schemas.microsoft.com/office/word/2012/wordml" xmlns:w16se="http://schemas.microsoft.com/office/word/2015/wordml/symex" xmlns:wpg="http://schemas.microsoft.com/office/word/2010/wordprocessingGroup" xmlns:wpi="http://schemas.microsoft.com/office/word/2010/wordprocessingInk" xmlns:wne="http://schemas.microsoft.com/office/word/2006/wordml" xmlns:wps="http://schemas.microsoft.com/office/word/2010/wordprocessingShape" mc:Ignorable="w14 w15 w16se wp14">
+<w:numbering xmlns:wpc="http://schemas.microsoft.com/office/word/2010/wordprocessingCanvas" xmlns:cx="http://schemas.microsoft.com/office/drawing/2014/chartex" xmlns:cx1="http://schemas.microsoft.com/office/drawing/2015/9/8/chartex" xmlns:cx2="http://schemas.microsoft.com/office/drawing/2015/10/21/chartex" xmlns:cx3="http://schemas.microsoft.com/office/drawing/2016/5/9/chartex" xmlns:cx4="http://schemas.microsoft.com/office/drawing/2016/5/10/chartex" xmlns:cx5="http://schemas.microsoft.com/office/drawing/2016/5/11/chartex" xmlns:cx6="http://schemas.microsoft.com/office/drawing/2016/5/12/chartex" xmlns:cx7="http://schemas.microsoft.com/office/drawing/2016/5/13/chartex" xmlns:cx8="http://schemas.microsoft.com/office/drawing/2016/5/14/chartex" xmlns:mc="http://schemas.openxmlformats.org/markup-compatibility/2006" xmlns:aink="http://schemas.microsoft.com/office/drawing/2016/ink" xmlns:am3d="http://schemas.microsoft.com/office/drawing/2017/model3d" xmlns:o="urn:schemas-microsoft-com:office:office" xmlns:r="http://schemas.openxmlformats.org/officeDocument/2006/relationships" xmlns:m="http://schemas.openxmlformats.org/officeDocument/2006/math" xmlns:v="urn:schemas-microsoft-com:vml" xmlns:wp14="http://schemas.microsoft.com/office/word/2010/wordprocessingDrawing" xmlns:wp="http://schemas.openxmlformats.org/drawingml/2006/wordprocessingDrawing" xmlns:w10="urn:schemas-microsoft-com:office:word" xmlns:w="http://schemas.openxmlformats.org/wordprocessingml/2006/main" xmlns:w14="http://schemas.microsoft.com/office/word/2010/wordml" xmlns:w15="http://schemas.microsoft.com/office/word/2012/wordml" xmlns:w16cid="http://schemas.microsoft.com/office/word/2016/wordml/cid" xmlns:w16se="http://schemas.microsoft.com/office/word/2015/wordml/symex" xmlns:wpg="http://schemas.microsoft.com/office/word/2010/wordprocessingGroup" xmlns:wpi="http://schemas.microsoft.com/office/word/2010/wordprocessingInk" xmlns:wne="http://schemas.microsoft.com/office/word/2006/wordml" xmlns:wps="http://schemas.microsoft.com/office/word/2010/wordprocessingShape" mc:Ignorable="w14 w15 w16se w16cid wp14">
   <w:abstractNum w:abstractNumId="0" w15:restartNumberingAfterBreak="0">
     <w:nsid w:val="0EBD186D"/>
     <w:multiLevelType w:val="multilevel"/>
@@ -3654,7 +3711,7 @@
 </file>
 
 <file path=word/styles.xml><?xml version="1.0" encoding="utf-8"?>
-<w:styles xmlns:mc="http://schemas.openxmlformats.org/markup-compatibility/2006" xmlns:r="http://schemas.openxmlformats.org/officeDocument/2006/relationships" xmlns:w="http://schemas.openxmlformats.org/wordprocessingml/2006/main" xmlns:w14="http://schemas.microsoft.com/office/word/2010/wordml" xmlns:w15="http://schemas.microsoft.com/office/word/2012/wordml" xmlns:w16se="http://schemas.microsoft.com/office/word/2015/wordml/symex" mc:Ignorable="w14 w15 w16se">
+<w:styles xmlns:mc="http://schemas.openxmlformats.org/markup-compatibility/2006" xmlns:r="http://schemas.openxmlformats.org/officeDocument/2006/relationships" xmlns:w="http://schemas.openxmlformats.org/wordprocessingml/2006/main" xmlns:w14="http://schemas.microsoft.com/office/word/2010/wordml" xmlns:w15="http://schemas.microsoft.com/office/word/2012/wordml" xmlns:w16cid="http://schemas.microsoft.com/office/word/2016/wordml/cid" xmlns:w16se="http://schemas.microsoft.com/office/word/2015/wordml/symex" mc:Ignorable="w14 w15 w16se w16cid">
   <w:docDefaults>
     <w:rPrDefault>
       <w:rPr>
@@ -3670,7 +3727,7 @@
       </w:pPr>
     </w:pPrDefault>
   </w:docDefaults>
-  <w:latentStyles w:defLockedState="0" w:defUIPriority="99" w:defSemiHidden="0" w:defUnhideWhenUsed="0" w:defQFormat="0" w:count="374">
+  <w:latentStyles w:defLockedState="0" w:defUIPriority="99" w:defSemiHidden="0" w:defUnhideWhenUsed="0" w:defQFormat="0" w:count="375">
     <w:lsdException w:name="Normal" w:uiPriority="0" w:qFormat="1"/>
     <w:lsdException w:name="heading 1" w:uiPriority="9" w:qFormat="1"/>
     <w:lsdException w:name="heading 2" w:semiHidden="1" w:uiPriority="9" w:unhideWhenUsed="1" w:qFormat="1"/>
@@ -3776,7 +3833,6 @@
     <w:lsdException w:name="HTML Sample" w:semiHidden="1" w:unhideWhenUsed="1"/>
     <w:lsdException w:name="HTML Typewriter" w:semiHidden="1" w:unhideWhenUsed="1"/>
     <w:lsdException w:name="HTML Variable" w:semiHidden="1" w:unhideWhenUsed="1"/>
-    <w:lsdException w:name="Normal Table" w:semiHidden="1" w:unhideWhenUsed="1"/>
     <w:lsdException w:name="annotation subject" w:semiHidden="1" w:unhideWhenUsed="1"/>
     <w:lsdException w:name="No List" w:semiHidden="1" w:unhideWhenUsed="1"/>
     <w:lsdException w:name="Outline List 1" w:semiHidden="1" w:unhideWhenUsed="1"/>
@@ -3823,10 +3879,8 @@
     <w:lsdException w:name="Table Subtle 2" w:semiHidden="1" w:unhideWhenUsed="1"/>
     <w:lsdException w:name="Table Web 1" w:semiHidden="1" w:unhideWhenUsed="1"/>
     <w:lsdException w:name="Table Web 2" w:semiHidden="1" w:unhideWhenUsed="1"/>
-    <w:lsdException w:name="Table Web 3" w:semiHidden="1" w:unhideWhenUsed="1"/>
     <w:lsdException w:name="Balloon Text" w:semiHidden="1" w:unhideWhenUsed="1"/>
     <w:lsdException w:name="Table Grid" w:uiPriority="39"/>
-    <w:lsdException w:name="Table Theme" w:semiHidden="1" w:unhideWhenUsed="1"/>
     <w:lsdException w:name="Placeholder Text" w:semiHidden="1"/>
     <w:lsdException w:name="No Spacing" w:uiPriority="1" w:qFormat="1"/>
     <w:lsdException w:name="Light Shading" w:uiPriority="60"/>
@@ -4045,6 +4099,7 @@
     <w:lsdException w:name="Mention" w:semiHidden="1" w:unhideWhenUsed="1"/>
     <w:lsdException w:name="Smart Hyperlink" w:semiHidden="1" w:unhideWhenUsed="1"/>
     <w:lsdException w:name="Hashtag" w:semiHidden="1" w:unhideWhenUsed="1"/>
+    <w:lsdException w:name="Unresolved Mention" w:semiHidden="1" w:unhideWhenUsed="1"/>
   </w:latentStyles>
   <w:style w:type="paragraph" w:default="1" w:styleId="Normal">
     <w:name w:val="Normal"/>

</xml_diff>